<commit_message>
Update_Project and edit version
</commit_message>
<xml_diff>
--- a/Improgress/1. Planning and Process/1.1. Project Management Plan and Process/PM_ConfigurationManagementPlan_Ver1.0.docx
+++ b/Improgress/1. Planning and Process/1.1. Project Management Plan and Process/PM_ConfigurationManagementPlan_Ver1.0.docx
@@ -1,6 +1,6 @@
 
 <file path=word/document.xml><?xml version="1.0" encoding="utf-8"?>
-<w:document xmlns:wpc="http://schemas.microsoft.com/office/word/2010/wordprocessingCanvas" xmlns:cx="http://schemas.microsoft.com/office/drawing/2014/chartex" xmlns:mc="http://schemas.openxmlformats.org/markup-compatibility/2006" xmlns:o="urn:schemas-microsoft-com:office:office" xmlns:r="http://schemas.openxmlformats.org/officeDocument/2006/relationships" xmlns:m="http://schemas.openxmlformats.org/officeDocument/2006/math" xmlns:v="urn:schemas-microsoft-com:vml" xmlns:wp14="http://schemas.microsoft.com/office/word/2010/wordprocessingDrawing" xmlns:wp="http://schemas.openxmlformats.org/drawingml/2006/wordprocessingDrawing" xmlns:w10="urn:schemas-microsoft-com:office:word" xmlns:w="http://schemas.openxmlformats.org/wordprocessingml/2006/main" xmlns:w14="http://schemas.microsoft.com/office/word/2010/wordml" xmlns:w15="http://schemas.microsoft.com/office/word/2012/wordml" xmlns:w16se="http://schemas.microsoft.com/office/word/2015/wordml/symex" xmlns:wpg="http://schemas.microsoft.com/office/word/2010/wordprocessingGroup" xmlns:wpi="http://schemas.microsoft.com/office/word/2010/wordprocessingInk" xmlns:wne="http://schemas.microsoft.com/office/word/2006/wordml" xmlns:wps="http://schemas.microsoft.com/office/word/2010/wordprocessingShape" mc:Ignorable="w14 w15 w16se wp14">
+<w:document xmlns:wpc="http://schemas.microsoft.com/office/word/2010/wordprocessingCanvas" xmlns:cx="http://schemas.microsoft.com/office/drawing/2014/chartex" xmlns:cx1="http://schemas.microsoft.com/office/drawing/2015/9/8/chartex" xmlns:cx2="http://schemas.microsoft.com/office/drawing/2015/10/21/chartex" xmlns:cx3="http://schemas.microsoft.com/office/drawing/2016/5/9/chartex" xmlns:cx4="http://schemas.microsoft.com/office/drawing/2016/5/10/chartex" xmlns:cx5="http://schemas.microsoft.com/office/drawing/2016/5/11/chartex" xmlns:cx6="http://schemas.microsoft.com/office/drawing/2016/5/12/chartex" xmlns:cx7="http://schemas.microsoft.com/office/drawing/2016/5/13/chartex" xmlns:cx8="http://schemas.microsoft.com/office/drawing/2016/5/14/chartex" xmlns:mc="http://schemas.openxmlformats.org/markup-compatibility/2006" xmlns:aink="http://schemas.microsoft.com/office/drawing/2016/ink" xmlns:am3d="http://schemas.microsoft.com/office/drawing/2017/model3d" xmlns:o="urn:schemas-microsoft-com:office:office" xmlns:r="http://schemas.openxmlformats.org/officeDocument/2006/relationships" xmlns:m="http://schemas.openxmlformats.org/officeDocument/2006/math" xmlns:v="urn:schemas-microsoft-com:vml" xmlns:wp14="http://schemas.microsoft.com/office/word/2010/wordprocessingDrawing" xmlns:wp="http://schemas.openxmlformats.org/drawingml/2006/wordprocessingDrawing" xmlns:w10="urn:schemas-microsoft-com:office:word" xmlns:w="http://schemas.openxmlformats.org/wordprocessingml/2006/main" xmlns:w14="http://schemas.microsoft.com/office/word/2010/wordml" xmlns:w15="http://schemas.microsoft.com/office/word/2012/wordml" xmlns:w16cid="http://schemas.microsoft.com/office/word/2016/wordml/cid" xmlns:w16se="http://schemas.microsoft.com/office/word/2015/wordml/symex" xmlns:wpg="http://schemas.microsoft.com/office/word/2010/wordprocessingGroup" xmlns:wpi="http://schemas.microsoft.com/office/word/2010/wordprocessingInk" xmlns:wne="http://schemas.microsoft.com/office/word/2006/wordml" xmlns:wps="http://schemas.microsoft.com/office/word/2010/wordprocessingShape" mc:Ignorable="w14 w15 w16se w16cid wp14">
   <w:body>
     <w:p>
       <w:pPr>
@@ -418,7 +418,7 @@
               </wp:anchor>
             </w:drawing>
           </mc:Choice>
-          <mc:Fallback xmlns:mv="urn:schemas-microsoft-com:mac:vml" xmlns:mo="http://schemas.microsoft.com/office/mac/office/2008/main" xmlns:w16cid="http://schemas.microsoft.com/office/word/2016/wordml/cid" xmlns:am3d="http://schemas.microsoft.com/office/drawing/2017/model3d" xmlns:aink="http://schemas.microsoft.com/office/drawing/2016/ink" xmlns:cx8="http://schemas.microsoft.com/office/drawing/2016/5/14/chartex" xmlns:cx7="http://schemas.microsoft.com/office/drawing/2016/5/13/chartex" xmlns:cx6="http://schemas.microsoft.com/office/drawing/2016/5/12/chartex" xmlns:cx5="http://schemas.microsoft.com/office/drawing/2016/5/11/chartex" xmlns:cx4="http://schemas.microsoft.com/office/drawing/2016/5/10/chartex" xmlns:cx3="http://schemas.microsoft.com/office/drawing/2016/5/9/chartex" xmlns:cx2="http://schemas.microsoft.com/office/drawing/2015/10/21/chartex" xmlns:cx1="http://schemas.microsoft.com/office/drawing/2015/9/8/chartex">
+          <mc:Fallback xmlns:mo="http://schemas.microsoft.com/office/mac/office/2008/main" xmlns:mv="urn:schemas-microsoft-com:mac:vml">
             <w:pict>
               <v:rect w14:anchorId="7B079058" id="Rectangle 5" o:spid="_x0000_s1026" style="position:absolute;margin-left:510.05pt;margin-top:10.85pt;width:561.25pt;height:44.2pt;z-index:-251656192;visibility:visible;mso-wrap-style:square;mso-width-percent:0;mso-height-percent:0;mso-wrap-distance-left:9pt;mso-wrap-distance-top:0;mso-wrap-distance-right:9pt;mso-wrap-distance-bottom:0;mso-position-horizontal:right;mso-position-horizontal-relative:page;mso-position-vertical:absolute;mso-position-vertical-relative:text;mso-width-percent:0;mso-height-percent:0;mso-width-relative:margin;mso-height-relative:margin;v-text-anchor:middle" o:gfxdata="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" fillcolor="#3d5b82 [1614]" strokecolor="#eef1f7 [670]" strokeweight="1.25pt">
                 <w10:wrap anchorx="page"/>
@@ -493,16 +493,40 @@
           <w:lang w:val="en-US"/>
         </w:rPr>
       </w:pPr>
-      <w:r>
-        <w:rPr>
-          <w:rFonts w:cstheme="minorHAnsi"/>
-          <w:b/>
-          <w:sz w:val="24"/>
-          <w:szCs w:val="24"/>
-          <w:lang w:val="en-US"/>
-        </w:rPr>
-        <w:t>Đạt Huỳnh</w:t>
-      </w:r>
+      <w:proofErr w:type="spellStart"/>
+      <w:r>
+        <w:rPr>
+          <w:rFonts w:cstheme="minorHAnsi"/>
+          <w:b/>
+          <w:sz w:val="24"/>
+          <w:szCs w:val="24"/>
+          <w:lang w:val="en-US"/>
+        </w:rPr>
+        <w:t>Đạt</w:t>
+      </w:r>
+      <w:proofErr w:type="spellEnd"/>
+      <w:r>
+        <w:rPr>
+          <w:rFonts w:cstheme="minorHAnsi"/>
+          <w:b/>
+          <w:sz w:val="24"/>
+          <w:szCs w:val="24"/>
+          <w:lang w:val="en-US"/>
+        </w:rPr>
+        <w:t xml:space="preserve"> </w:t>
+      </w:r>
+      <w:proofErr w:type="spellStart"/>
+      <w:r>
+        <w:rPr>
+          <w:rFonts w:cstheme="minorHAnsi"/>
+          <w:b/>
+          <w:sz w:val="24"/>
+          <w:szCs w:val="24"/>
+          <w:lang w:val="en-US"/>
+        </w:rPr>
+        <w:t>Huỳnh</w:t>
+      </w:r>
+      <w:proofErr w:type="spellEnd"/>
     </w:p>
     <w:p>
       <w:pPr>
@@ -922,14 +946,34 @@
                 <w:lang w:val="en-US"/>
               </w:rPr>
             </w:pPr>
-            <w:r>
-              <w:rPr>
-                <w:sz w:val="24"/>
-                <w:szCs w:val="24"/>
-                <w:lang w:val="en-US"/>
-              </w:rPr>
-              <w:t>Đạt Huỳnh</w:t>
-            </w:r>
+            <w:proofErr w:type="spellStart"/>
+            <w:r>
+              <w:rPr>
+                <w:sz w:val="24"/>
+                <w:szCs w:val="24"/>
+                <w:lang w:val="en-US"/>
+              </w:rPr>
+              <w:t>Đạt</w:t>
+            </w:r>
+            <w:proofErr w:type="spellEnd"/>
+            <w:r>
+              <w:rPr>
+                <w:sz w:val="24"/>
+                <w:szCs w:val="24"/>
+                <w:lang w:val="en-US"/>
+              </w:rPr>
+              <w:t xml:space="preserve"> </w:t>
+            </w:r>
+            <w:proofErr w:type="spellStart"/>
+            <w:r>
+              <w:rPr>
+                <w:sz w:val="24"/>
+                <w:szCs w:val="24"/>
+                <w:lang w:val="en-US"/>
+              </w:rPr>
+              <w:t>Huỳnh</w:t>
+            </w:r>
+            <w:proofErr w:type="spellEnd"/>
           </w:p>
         </w:tc>
         <w:tc>
@@ -1024,14 +1068,34 @@
                 <w:lang w:val="en-US"/>
               </w:rPr>
             </w:pPr>
-            <w:r>
-              <w:rPr>
-                <w:sz w:val="24"/>
-                <w:szCs w:val="24"/>
-                <w:lang w:val="en-US"/>
-              </w:rPr>
-              <w:t>Đạt Huỳnh</w:t>
-            </w:r>
+            <w:proofErr w:type="spellStart"/>
+            <w:r>
+              <w:rPr>
+                <w:sz w:val="24"/>
+                <w:szCs w:val="24"/>
+                <w:lang w:val="en-US"/>
+              </w:rPr>
+              <w:t>Đạt</w:t>
+            </w:r>
+            <w:proofErr w:type="spellEnd"/>
+            <w:r>
+              <w:rPr>
+                <w:sz w:val="24"/>
+                <w:szCs w:val="24"/>
+                <w:lang w:val="en-US"/>
+              </w:rPr>
+              <w:t xml:space="preserve"> </w:t>
+            </w:r>
+            <w:proofErr w:type="spellStart"/>
+            <w:r>
+              <w:rPr>
+                <w:sz w:val="24"/>
+                <w:szCs w:val="24"/>
+                <w:lang w:val="en-US"/>
+              </w:rPr>
+              <w:t>Huỳnh</w:t>
+            </w:r>
+            <w:proofErr w:type="spellEnd"/>
           </w:p>
         </w:tc>
         <w:tc>
@@ -1072,6 +1136,14 @@
                 <w:lang w:val="en-US"/>
               </w:rPr>
             </w:pPr>
+            <w:r>
+              <w:rPr>
+                <w:sz w:val="24"/>
+                <w:szCs w:val="24"/>
+                <w:lang w:val="en-US"/>
+              </w:rPr>
+              <w:t>1.2</w:t>
+            </w:r>
           </w:p>
         </w:tc>
         <w:tc>
@@ -1087,6 +1159,14 @@
                 <w:lang w:val="en-US"/>
               </w:rPr>
             </w:pPr>
+            <w:r>
+              <w:rPr>
+                <w:sz w:val="24"/>
+                <w:szCs w:val="24"/>
+                <w:lang w:val="en-US"/>
+              </w:rPr>
+              <w:t>09/11/2019</w:t>
+            </w:r>
           </w:p>
         </w:tc>
         <w:tc>
@@ -1102,6 +1182,14 @@
                 <w:lang w:val="en-US"/>
               </w:rPr>
             </w:pPr>
+            <w:r>
+              <w:rPr>
+                <w:sz w:val="24"/>
+                <w:szCs w:val="24"/>
+                <w:lang w:val="en-US"/>
+              </w:rPr>
+              <w:t>Team</w:t>
+            </w:r>
           </w:p>
         </w:tc>
         <w:tc>
@@ -1117,6 +1205,14 @@
                 <w:lang w:val="en-US"/>
               </w:rPr>
             </w:pPr>
+            <w:r>
+              <w:rPr>
+                <w:sz w:val="24"/>
+                <w:szCs w:val="24"/>
+                <w:lang w:val="en-US"/>
+              </w:rPr>
+              <w:t>Review and update</w:t>
+            </w:r>
           </w:p>
         </w:tc>
       </w:tr>
@@ -5506,7 +5602,6 @@
           <w:color w:val="0070C0"/>
           <w:sz w:val="24"/>
           <w:szCs w:val="24"/>
-          <w:lang w:val="en-US" w:eastAsia="ja-JP"/>
         </w:rPr>
       </w:pPr>
       <w:r>
@@ -5613,7 +5708,7 @@
           <w:sz w:val="24"/>
           <w:szCs w:val="24"/>
         </w:rPr>
-        <w:t>Figure 4.Process Make Change Document</w:t>
+        <w:t xml:space="preserve">Figure </w:t>
       </w:r>
       <w:r>
         <w:rPr>
@@ -5622,6 +5717,48 @@
           <w:color w:val="0070C0"/>
           <w:sz w:val="24"/>
           <w:szCs w:val="24"/>
+          <w:lang w:val="en-US"/>
+        </w:rPr>
+        <w:t>4</w:t>
+      </w:r>
+      <w:r>
+        <w:rPr>
+          <w:b/>
+          <w:noProof/>
+          <w:color w:val="0070C0"/>
+          <w:sz w:val="24"/>
+          <w:szCs w:val="24"/>
+        </w:rPr>
+        <w:t>.</w:t>
+      </w:r>
+      <w:r>
+        <w:rPr>
+          <w:b/>
+          <w:noProof/>
+          <w:color w:val="0070C0"/>
+          <w:sz w:val="24"/>
+          <w:szCs w:val="24"/>
+          <w:lang w:val="en-US"/>
+        </w:rPr>
+        <w:t>Backup</w:t>
+      </w:r>
+      <w:r>
+        <w:rPr>
+          <w:b/>
+          <w:noProof/>
+          <w:color w:val="0070C0"/>
+          <w:sz w:val="24"/>
+          <w:szCs w:val="24"/>
+        </w:rPr>
+        <w:t xml:space="preserve"> Submit Document</w:t>
+      </w:r>
+      <w:r>
+        <w:rPr>
+          <w:b/>
+          <w:noProof/>
+          <w:color w:val="0070C0"/>
+          <w:sz w:val="24"/>
+          <w:szCs w:val="24"/>
         </w:rPr>
         <w:tab/>
       </w:r>
@@ -5643,7 +5780,7 @@
           <w:sz w:val="24"/>
           <w:szCs w:val="24"/>
         </w:rPr>
-        <w:instrText xml:space="preserve"> PAGEREF _Toc482629903 \h </w:instrText>
+        <w:instrText xml:space="preserve"> PAGEREF _Toc482629902 \h </w:instrText>
       </w:r>
       <w:r>
         <w:rPr>
@@ -5672,7 +5809,7 @@
           <w:sz w:val="24"/>
           <w:szCs w:val="24"/>
         </w:rPr>
-        <w:t>10</w:t>
+        <w:t>9</w:t>
       </w:r>
       <w:r>
         <w:rPr>
@@ -5709,7 +5846,7 @@
           <w:sz w:val="24"/>
           <w:szCs w:val="24"/>
         </w:rPr>
-        <w:t>Figure 5.Folder For General</w:t>
+        <w:t xml:space="preserve">Figure </w:t>
       </w:r>
       <w:r>
         <w:rPr>
@@ -5718,6 +5855,27 @@
           <w:color w:val="0070C0"/>
           <w:sz w:val="24"/>
           <w:szCs w:val="24"/>
+          <w:lang w:val="en-US"/>
+        </w:rPr>
+        <w:t>5</w:t>
+      </w:r>
+      <w:r>
+        <w:rPr>
+          <w:b/>
+          <w:noProof/>
+          <w:color w:val="0070C0"/>
+          <w:sz w:val="24"/>
+          <w:szCs w:val="24"/>
+        </w:rPr>
+        <w:t>.Process Make Change Document</w:t>
+      </w:r>
+      <w:r>
+        <w:rPr>
+          <w:b/>
+          <w:noProof/>
+          <w:color w:val="0070C0"/>
+          <w:sz w:val="24"/>
+          <w:szCs w:val="24"/>
         </w:rPr>
         <w:tab/>
       </w:r>
@@ -5739,7 +5897,7 @@
           <w:sz w:val="24"/>
           <w:szCs w:val="24"/>
         </w:rPr>
-        <w:instrText xml:space="preserve"> PAGEREF _Toc482629904 \h </w:instrText>
+        <w:instrText xml:space="preserve"> PAGEREF _Toc482629903 \h </w:instrText>
       </w:r>
       <w:r>
         <w:rPr>
@@ -5768,7 +5926,7 @@
           <w:sz w:val="24"/>
           <w:szCs w:val="24"/>
         </w:rPr>
-        <w:t>11</w:t>
+        <w:t>10</w:t>
       </w:r>
       <w:r>
         <w:rPr>
@@ -5805,7 +5963,7 @@
           <w:sz w:val="24"/>
           <w:szCs w:val="24"/>
         </w:rPr>
-        <w:t>Figure 6.Folder For Private</w:t>
+        <w:t xml:space="preserve">Figure </w:t>
       </w:r>
       <w:r>
         <w:rPr>
@@ -5814,6 +5972,27 @@
           <w:color w:val="0070C0"/>
           <w:sz w:val="24"/>
           <w:szCs w:val="24"/>
+          <w:lang w:val="en-US"/>
+        </w:rPr>
+        <w:t>6</w:t>
+      </w:r>
+      <w:r>
+        <w:rPr>
+          <w:b/>
+          <w:noProof/>
+          <w:color w:val="0070C0"/>
+          <w:sz w:val="24"/>
+          <w:szCs w:val="24"/>
+        </w:rPr>
+        <w:t>.Folder For General</w:t>
+      </w:r>
+      <w:r>
+        <w:rPr>
+          <w:b/>
+          <w:noProof/>
+          <w:color w:val="0070C0"/>
+          <w:sz w:val="24"/>
+          <w:szCs w:val="24"/>
         </w:rPr>
         <w:tab/>
       </w:r>
@@ -5835,7 +6014,7 @@
           <w:sz w:val="24"/>
           <w:szCs w:val="24"/>
         </w:rPr>
-        <w:instrText xml:space="preserve"> PAGEREF _Toc482629905 \h </w:instrText>
+        <w:instrText xml:space="preserve"> PAGEREF _Toc482629904 \h </w:instrText>
       </w:r>
       <w:r>
         <w:rPr>
@@ -5901,7 +6080,145 @@
           <w:sz w:val="24"/>
           <w:szCs w:val="24"/>
         </w:rPr>
-        <w:t>Figure 7. Folder For Meeting Minute And Template</w:t>
+        <w:t xml:space="preserve">Figure </w:t>
+      </w:r>
+      <w:r>
+        <w:rPr>
+          <w:b/>
+          <w:noProof/>
+          <w:color w:val="0070C0"/>
+          <w:sz w:val="24"/>
+          <w:szCs w:val="24"/>
+          <w:lang w:val="en-US"/>
+        </w:rPr>
+        <w:t>7</w:t>
+      </w:r>
+      <w:r>
+        <w:rPr>
+          <w:b/>
+          <w:noProof/>
+          <w:color w:val="0070C0"/>
+          <w:sz w:val="24"/>
+          <w:szCs w:val="24"/>
+        </w:rPr>
+        <w:t>.Folder For Private</w:t>
+      </w:r>
+      <w:r>
+        <w:rPr>
+          <w:b/>
+          <w:noProof/>
+          <w:color w:val="0070C0"/>
+          <w:sz w:val="24"/>
+          <w:szCs w:val="24"/>
+        </w:rPr>
+        <w:tab/>
+      </w:r>
+      <w:r>
+        <w:rPr>
+          <w:b/>
+          <w:noProof/>
+          <w:color w:val="0070C0"/>
+          <w:sz w:val="24"/>
+          <w:szCs w:val="24"/>
+        </w:rPr>
+        <w:fldChar w:fldCharType="begin"/>
+      </w:r>
+      <w:r>
+        <w:rPr>
+          <w:b/>
+          <w:noProof/>
+          <w:color w:val="0070C0"/>
+          <w:sz w:val="24"/>
+          <w:szCs w:val="24"/>
+        </w:rPr>
+        <w:instrText xml:space="preserve"> PAGEREF _Toc482629905 \h </w:instrText>
+      </w:r>
+      <w:r>
+        <w:rPr>
+          <w:b/>
+          <w:noProof/>
+          <w:color w:val="0070C0"/>
+          <w:sz w:val="24"/>
+          <w:szCs w:val="24"/>
+        </w:rPr>
+      </w:r>
+      <w:r>
+        <w:rPr>
+          <w:b/>
+          <w:noProof/>
+          <w:color w:val="0070C0"/>
+          <w:sz w:val="24"/>
+          <w:szCs w:val="24"/>
+        </w:rPr>
+        <w:fldChar w:fldCharType="separate"/>
+      </w:r>
+      <w:r>
+        <w:rPr>
+          <w:b/>
+          <w:noProof/>
+          <w:color w:val="0070C0"/>
+          <w:sz w:val="24"/>
+          <w:szCs w:val="24"/>
+        </w:rPr>
+        <w:t>11</w:t>
+      </w:r>
+      <w:r>
+        <w:rPr>
+          <w:b/>
+          <w:noProof/>
+          <w:color w:val="0070C0"/>
+          <w:sz w:val="24"/>
+          <w:szCs w:val="24"/>
+        </w:rPr>
+        <w:fldChar w:fldCharType="end"/>
+      </w:r>
+    </w:p>
+    <w:p>
+      <w:pPr>
+        <w:pStyle w:val="TableofFigures"/>
+        <w:tabs>
+          <w:tab w:val="right" w:leader="dot" w:pos="9016"/>
+        </w:tabs>
+        <w:jc w:val="both"/>
+        <w:rPr>
+          <w:b/>
+          <w:noProof/>
+          <w:color w:val="0070C0"/>
+          <w:sz w:val="24"/>
+          <w:szCs w:val="24"/>
+          <w:lang w:val="en-US" w:eastAsia="ja-JP"/>
+        </w:rPr>
+      </w:pPr>
+      <w:r>
+        <w:rPr>
+          <w:b/>
+          <w:noProof/>
+          <w:color w:val="0070C0"/>
+          <w:sz w:val="24"/>
+          <w:szCs w:val="24"/>
+        </w:rPr>
+        <w:t xml:space="preserve">Figure </w:t>
+      </w:r>
+      <w:r>
+        <w:rPr>
+          <w:b/>
+          <w:noProof/>
+          <w:color w:val="0070C0"/>
+          <w:sz w:val="24"/>
+          <w:szCs w:val="24"/>
+          <w:lang w:val="en-US"/>
+        </w:rPr>
+        <w:t>8</w:t>
+      </w:r>
+      <w:r>
+        <w:rPr>
+          <w:b/>
+          <w:noProof/>
+          <w:color w:val="0070C0"/>
+          <w:sz w:val="24"/>
+          <w:szCs w:val="24"/>
+        </w:rPr>
+        <w:t>. Folder For Meeting Minute And Template</w:t>
       </w:r>
       <w:r>
         <w:rPr>
@@ -6741,6 +7058,7 @@
                 <w:lang w:val="fr-FR"/>
               </w:rPr>
             </w:pPr>
+            <w:proofErr w:type="spellStart"/>
             <w:r>
               <w:rPr>
                 <w:rFonts w:cstheme="minorHAnsi"/>
@@ -6749,8 +7067,53 @@
                 <w:szCs w:val="24"/>
                 <w:lang w:val="fr-FR"/>
               </w:rPr>
-              <w:t>Huỳnh Tuấn Đạt</w:t>
-            </w:r>
+              <w:t>Huỳnh</w:t>
+            </w:r>
+            <w:proofErr w:type="spellEnd"/>
+            <w:r>
+              <w:rPr>
+                <w:rFonts w:cstheme="minorHAnsi"/>
+                <w:color w:val="000000" w:themeColor="text1"/>
+                <w:sz w:val="24"/>
+                <w:szCs w:val="24"/>
+                <w:lang w:val="fr-FR"/>
+              </w:rPr>
+              <w:t xml:space="preserve"> </w:t>
+            </w:r>
+            <w:proofErr w:type="spellStart"/>
+            <w:r>
+              <w:rPr>
+                <w:rFonts w:cstheme="minorHAnsi"/>
+                <w:color w:val="000000" w:themeColor="text1"/>
+                <w:sz w:val="24"/>
+                <w:szCs w:val="24"/>
+                <w:lang w:val="fr-FR"/>
+              </w:rPr>
+              <w:t>Tuấn</w:t>
+            </w:r>
+            <w:proofErr w:type="spellEnd"/>
+            <w:r>
+              <w:rPr>
+                <w:rFonts w:cstheme="minorHAnsi"/>
+                <w:color w:val="000000" w:themeColor="text1"/>
+                <w:sz w:val="24"/>
+                <w:szCs w:val="24"/>
+                <w:lang w:val="fr-FR"/>
+              </w:rPr>
+              <w:t xml:space="preserve"> </w:t>
+            </w:r>
+            <w:proofErr w:type="spellStart"/>
+            <w:r>
+              <w:rPr>
+                <w:rFonts w:cstheme="minorHAnsi"/>
+                <w:color w:val="000000" w:themeColor="text1"/>
+                <w:sz w:val="24"/>
+                <w:szCs w:val="24"/>
+                <w:lang w:val="fr-FR"/>
+              </w:rPr>
+              <w:t>Đạt</w:t>
+            </w:r>
+            <w:proofErr w:type="spellEnd"/>
           </w:p>
           <w:p>
             <w:pPr>
@@ -6768,6 +7131,7 @@
                 <w:lang w:val="fr-FR"/>
               </w:rPr>
             </w:pPr>
+            <w:proofErr w:type="spellStart"/>
             <w:r>
               <w:rPr>
                 <w:rFonts w:cstheme="minorHAnsi"/>
@@ -6776,7 +7140,18 @@
                 <w:szCs w:val="24"/>
                 <w:lang w:val="fr-FR"/>
               </w:rPr>
-              <w:t>Nguyễn Anh Minh</w:t>
+              <w:t>Nguyễn</w:t>
+            </w:r>
+            <w:proofErr w:type="spellEnd"/>
+            <w:r>
+              <w:rPr>
+                <w:rFonts w:cstheme="minorHAnsi"/>
+                <w:color w:val="000000" w:themeColor="text1"/>
+                <w:sz w:val="24"/>
+                <w:szCs w:val="24"/>
+                <w:lang w:val="fr-FR"/>
+              </w:rPr>
+              <w:t xml:space="preserve"> Anh Minh</w:t>
             </w:r>
           </w:p>
           <w:p>
@@ -6795,6 +7170,7 @@
                 <w:lang w:val="fr-FR"/>
               </w:rPr>
             </w:pPr>
+            <w:proofErr w:type="spellStart"/>
             <w:r>
               <w:rPr>
                 <w:rFonts w:cstheme="minorHAnsi"/>
@@ -6803,8 +7179,53 @@
                 <w:szCs w:val="24"/>
                 <w:lang w:val="fr-FR"/>
               </w:rPr>
-              <w:t>Trịnh Như Phương</w:t>
-            </w:r>
+              <w:t>Trịnh</w:t>
+            </w:r>
+            <w:proofErr w:type="spellEnd"/>
+            <w:r>
+              <w:rPr>
+                <w:rFonts w:cstheme="minorHAnsi"/>
+                <w:color w:val="000000" w:themeColor="text1"/>
+                <w:sz w:val="24"/>
+                <w:szCs w:val="24"/>
+                <w:lang w:val="fr-FR"/>
+              </w:rPr>
+              <w:t xml:space="preserve"> </w:t>
+            </w:r>
+            <w:proofErr w:type="spellStart"/>
+            <w:r>
+              <w:rPr>
+                <w:rFonts w:cstheme="minorHAnsi"/>
+                <w:color w:val="000000" w:themeColor="text1"/>
+                <w:sz w:val="24"/>
+                <w:szCs w:val="24"/>
+                <w:lang w:val="fr-FR"/>
+              </w:rPr>
+              <w:t>Như</w:t>
+            </w:r>
+            <w:proofErr w:type="spellEnd"/>
+            <w:r>
+              <w:rPr>
+                <w:rFonts w:cstheme="minorHAnsi"/>
+                <w:color w:val="000000" w:themeColor="text1"/>
+                <w:sz w:val="24"/>
+                <w:szCs w:val="24"/>
+                <w:lang w:val="fr-FR"/>
+              </w:rPr>
+              <w:t xml:space="preserve"> </w:t>
+            </w:r>
+            <w:proofErr w:type="spellStart"/>
+            <w:r>
+              <w:rPr>
+                <w:rFonts w:cstheme="minorHAnsi"/>
+                <w:color w:val="000000" w:themeColor="text1"/>
+                <w:sz w:val="24"/>
+                <w:szCs w:val="24"/>
+                <w:lang w:val="fr-FR"/>
+              </w:rPr>
+              <w:t>Phương</w:t>
+            </w:r>
+            <w:proofErr w:type="spellEnd"/>
           </w:p>
           <w:p>
             <w:pPr>
@@ -6830,8 +7251,42 @@
                 <w:szCs w:val="24"/>
                 <w:lang w:val="fr-FR"/>
               </w:rPr>
-              <w:t>Phan Quốc Nhân</w:t>
-            </w:r>
+              <w:t xml:space="preserve">Phan </w:t>
+            </w:r>
+            <w:proofErr w:type="spellStart"/>
+            <w:r>
+              <w:rPr>
+                <w:rFonts w:cstheme="minorHAnsi"/>
+                <w:color w:val="000000" w:themeColor="text1"/>
+                <w:sz w:val="24"/>
+                <w:szCs w:val="24"/>
+                <w:lang w:val="fr-FR"/>
+              </w:rPr>
+              <w:t>Quốc</w:t>
+            </w:r>
+            <w:proofErr w:type="spellEnd"/>
+            <w:r>
+              <w:rPr>
+                <w:rFonts w:cstheme="minorHAnsi"/>
+                <w:color w:val="000000" w:themeColor="text1"/>
+                <w:sz w:val="24"/>
+                <w:szCs w:val="24"/>
+                <w:lang w:val="fr-FR"/>
+              </w:rPr>
+              <w:t xml:space="preserve"> </w:t>
+            </w:r>
+            <w:proofErr w:type="spellStart"/>
+            <w:r>
+              <w:rPr>
+                <w:rFonts w:cstheme="minorHAnsi"/>
+                <w:color w:val="000000" w:themeColor="text1"/>
+                <w:sz w:val="24"/>
+                <w:szCs w:val="24"/>
+                <w:lang w:val="fr-FR"/>
+              </w:rPr>
+              <w:t>Nhân</w:t>
+            </w:r>
+            <w:proofErr w:type="spellEnd"/>
           </w:p>
           <w:p>
             <w:pPr>
@@ -6849,6 +7304,7 @@
                 <w:lang w:val="fr-FR"/>
               </w:rPr>
             </w:pPr>
+            <w:proofErr w:type="spellStart"/>
             <w:r>
               <w:rPr>
                 <w:rFonts w:cstheme="minorHAnsi"/>
@@ -6857,8 +7313,31 @@
                 <w:szCs w:val="24"/>
                 <w:lang w:val="fr-FR"/>
               </w:rPr>
-              <w:t>Trương Quang Vương</w:t>
-            </w:r>
+              <w:t>Trương</w:t>
+            </w:r>
+            <w:proofErr w:type="spellEnd"/>
+            <w:r>
+              <w:rPr>
+                <w:rFonts w:cstheme="minorHAnsi"/>
+                <w:color w:val="000000" w:themeColor="text1"/>
+                <w:sz w:val="24"/>
+                <w:szCs w:val="24"/>
+                <w:lang w:val="fr-FR"/>
+              </w:rPr>
+              <w:t xml:space="preserve"> Quang </w:t>
+            </w:r>
+            <w:proofErr w:type="spellStart"/>
+            <w:r>
+              <w:rPr>
+                <w:rFonts w:cstheme="minorHAnsi"/>
+                <w:color w:val="000000" w:themeColor="text1"/>
+                <w:sz w:val="24"/>
+                <w:szCs w:val="24"/>
+                <w:lang w:val="fr-FR"/>
+              </w:rPr>
+              <w:t>Vương</w:t>
+            </w:r>
+            <w:proofErr w:type="spellEnd"/>
           </w:p>
         </w:tc>
         <w:tc>
@@ -6948,6 +7427,7 @@
               </w:rPr>
               <w:t xml:space="preserve">Đặng </w:t>
             </w:r>
+            <w:proofErr w:type="spellStart"/>
             <w:r>
               <w:rPr>
                 <w:rFonts w:cstheme="minorHAnsi"/>
@@ -6956,8 +7436,31 @@
                 <w:szCs w:val="24"/>
                 <w:lang w:val="en-US"/>
               </w:rPr>
-              <w:t>Đình Hòa</w:t>
-            </w:r>
+              <w:t>Đình</w:t>
+            </w:r>
+            <w:proofErr w:type="spellEnd"/>
+            <w:r>
+              <w:rPr>
+                <w:rFonts w:cstheme="minorHAnsi"/>
+                <w:color w:val="000000" w:themeColor="text1"/>
+                <w:sz w:val="24"/>
+                <w:szCs w:val="24"/>
+                <w:lang w:val="en-US"/>
+              </w:rPr>
+              <w:t xml:space="preserve"> </w:t>
+            </w:r>
+            <w:proofErr w:type="spellStart"/>
+            <w:r>
+              <w:rPr>
+                <w:rFonts w:cstheme="minorHAnsi"/>
+                <w:color w:val="000000" w:themeColor="text1"/>
+                <w:sz w:val="24"/>
+                <w:szCs w:val="24"/>
+                <w:lang w:val="en-US"/>
+              </w:rPr>
+              <w:t>Hòa</w:t>
+            </w:r>
+            <w:proofErr w:type="spellEnd"/>
           </w:p>
         </w:tc>
         <w:tc>
@@ -7038,6 +7541,7 @@
                 <w:szCs w:val="24"/>
               </w:rPr>
             </w:pPr>
+            <w:proofErr w:type="spellStart"/>
             <w:r>
               <w:rPr>
                 <w:rFonts w:cstheme="minorHAnsi"/>
@@ -7046,8 +7550,53 @@
                 <w:szCs w:val="24"/>
                 <w:lang w:val="en-US"/>
               </w:rPr>
-              <w:t>Huỳnh Tuấn Đạt</w:t>
-            </w:r>
+              <w:t>Huỳnh</w:t>
+            </w:r>
+            <w:proofErr w:type="spellEnd"/>
+            <w:r>
+              <w:rPr>
+                <w:rFonts w:cstheme="minorHAnsi"/>
+                <w:color w:val="000000" w:themeColor="text1"/>
+                <w:sz w:val="24"/>
+                <w:szCs w:val="24"/>
+                <w:lang w:val="en-US"/>
+              </w:rPr>
+              <w:t xml:space="preserve"> </w:t>
+            </w:r>
+            <w:proofErr w:type="spellStart"/>
+            <w:r>
+              <w:rPr>
+                <w:rFonts w:cstheme="minorHAnsi"/>
+                <w:color w:val="000000" w:themeColor="text1"/>
+                <w:sz w:val="24"/>
+                <w:szCs w:val="24"/>
+                <w:lang w:val="en-US"/>
+              </w:rPr>
+              <w:t>Tuấn</w:t>
+            </w:r>
+            <w:proofErr w:type="spellEnd"/>
+            <w:r>
+              <w:rPr>
+                <w:rFonts w:cstheme="minorHAnsi"/>
+                <w:color w:val="000000" w:themeColor="text1"/>
+                <w:sz w:val="24"/>
+                <w:szCs w:val="24"/>
+                <w:lang w:val="en-US"/>
+              </w:rPr>
+              <w:t xml:space="preserve"> </w:t>
+            </w:r>
+            <w:proofErr w:type="spellStart"/>
+            <w:r>
+              <w:rPr>
+                <w:rFonts w:cstheme="minorHAnsi"/>
+                <w:color w:val="000000" w:themeColor="text1"/>
+                <w:sz w:val="24"/>
+                <w:szCs w:val="24"/>
+                <w:lang w:val="en-US"/>
+              </w:rPr>
+              <w:t>Đạt</w:t>
+            </w:r>
+            <w:proofErr w:type="spellEnd"/>
           </w:p>
         </w:tc>
         <w:tc>
@@ -7434,6 +7983,7 @@
           <w:szCs w:val="24"/>
           <w:lang w:val="en-US"/>
         </w:rPr>
+        <w:lastRenderedPageBreak/>
         <w:t>If you create a new file, check in this document if there is a convention that applies.</w:t>
       </w:r>
     </w:p>
@@ -7459,7 +8009,6 @@
           <w:szCs w:val="24"/>
           <w:lang w:val="en-US"/>
         </w:rPr>
-        <w:lastRenderedPageBreak/>
         <w:t>Not all artifacts produced during the software development project should be under configuration management. Files created as an intermediate step to the creation of an artifact should not be copied into the depot, even if these files are shared among team members. If we put under configuration management every file we create, the depot we’ll get cluttered. Use your best judgment here.</w:t>
       </w:r>
     </w:p>
@@ -8008,8 +8557,6 @@
           <w:lang w:val="en-US"/>
         </w:rPr>
       </w:pPr>
-      <w:bookmarkStart w:id="19" w:name="_GoBack"/>
-      <w:bookmarkEnd w:id="19"/>
     </w:p>
     <w:p>
       <w:pPr>
@@ -8034,7 +8581,7 @@
           <w:lang w:val="en-US"/>
         </w:rPr>
       </w:pPr>
-      <w:bookmarkStart w:id="20" w:name="_Toc482628213"/>
+      <w:bookmarkStart w:id="19" w:name="_Toc482628213"/>
       <w:r>
         <w:rPr>
           <w:rFonts w:cstheme="minorHAnsi"/>
@@ -8046,7 +8593,7 @@
         </w:rPr>
         <w:t>3.2 Description</w:t>
       </w:r>
-      <w:bookmarkEnd w:id="20"/>
+      <w:bookmarkEnd w:id="19"/>
     </w:p>
     <w:tbl>
       <w:tblPr>
@@ -8460,6 +9007,7 @@
                 <w:sz w:val="24"/>
                 <w:szCs w:val="24"/>
               </w:rPr>
+              <w:lastRenderedPageBreak/>
               <w:t>3</w:t>
             </w:r>
           </w:p>
@@ -8551,7 +9099,6 @@
                 <w:sz w:val="24"/>
                 <w:szCs w:val="24"/>
               </w:rPr>
-              <w:lastRenderedPageBreak/>
               <w:t>4</w:t>
             </w:r>
           </w:p>
@@ -8828,7 +9375,7 @@
           <w:lang w:val="en-US"/>
         </w:rPr>
       </w:pPr>
-      <w:bookmarkStart w:id="21" w:name="_Toc482629876"/>
+      <w:bookmarkStart w:id="20" w:name="_Toc482629876"/>
       <w:r>
         <w:rPr>
           <w:color w:val="0070C0"/>
@@ -8886,7 +9433,7 @@
         </w:rPr>
         <w:t>. DESCRIPTION FOR CM PROCESS</w:t>
       </w:r>
-      <w:bookmarkEnd w:id="21"/>
+      <w:bookmarkEnd w:id="20"/>
     </w:p>
     <w:p>
       <w:pPr>
@@ -8906,7 +9453,7 @@
           <w:lang w:val="en-US"/>
         </w:rPr>
       </w:pPr>
-      <w:bookmarkStart w:id="22" w:name="_Toc482628214"/>
+      <w:bookmarkStart w:id="21" w:name="_Toc482628214"/>
       <w:r>
         <w:rPr>
           <w:rFonts w:cstheme="minorHAnsi"/>
@@ -8942,7 +9489,7 @@
       </w:r>
       <w:bookmarkEnd w:id="16"/>
       <w:bookmarkEnd w:id="17"/>
-      <w:bookmarkEnd w:id="22"/>
+      <w:bookmarkEnd w:id="21"/>
     </w:p>
     <w:p>
       <w:pPr>
@@ -8962,8 +9509,8 @@
           <w:lang w:val="en-US"/>
         </w:rPr>
       </w:pPr>
-      <w:bookmarkStart w:id="23" w:name="_Toc451294145"/>
-      <w:bookmarkStart w:id="24" w:name="_Toc482628215"/>
+      <w:bookmarkStart w:id="22" w:name="_Toc451294145"/>
+      <w:bookmarkStart w:id="23" w:name="_Toc482628215"/>
       <w:r>
         <w:rPr>
           <w:rFonts w:cstheme="minorHAnsi"/>
@@ -8975,8 +9522,8 @@
         </w:rPr>
         <w:t>Configuration Items</w:t>
       </w:r>
+      <w:bookmarkEnd w:id="22"/>
       <w:bookmarkEnd w:id="23"/>
-      <w:bookmarkEnd w:id="24"/>
     </w:p>
     <w:tbl>
       <w:tblPr>
@@ -10194,14 +10741,25 @@
               </w:rPr>
               <w:t>S</w:t>
             </w:r>
-            <w:r>
-              <w:rPr>
-                <w:rFonts w:cstheme="minorHAnsi"/>
-                <w:sz w:val="24"/>
-                <w:szCs w:val="24"/>
-                <w:lang w:val="en-US"/>
-              </w:rPr>
-              <w:t>tudio Code</w:t>
+            <w:proofErr w:type="spellStart"/>
+            <w:r>
+              <w:rPr>
+                <w:rFonts w:cstheme="minorHAnsi"/>
+                <w:sz w:val="24"/>
+                <w:szCs w:val="24"/>
+                <w:lang w:val="en-US"/>
+              </w:rPr>
+              <w:t>tudio</w:t>
+            </w:r>
+            <w:proofErr w:type="spellEnd"/>
+            <w:r>
+              <w:rPr>
+                <w:rFonts w:cstheme="minorHAnsi"/>
+                <w:sz w:val="24"/>
+                <w:szCs w:val="24"/>
+                <w:lang w:val="en-US"/>
+              </w:rPr>
+              <w:t xml:space="preserve"> Code</w:t>
             </w:r>
             <w:r>
               <w:rPr>
@@ -10548,8 +11106,8 @@
           <w:lang w:val="en-US"/>
         </w:rPr>
       </w:pPr>
-      <w:bookmarkStart w:id="25" w:name="_Toc482629877"/>
-      <w:bookmarkStart w:id="26" w:name="_Toc451294146"/>
+      <w:bookmarkStart w:id="24" w:name="_Toc482629877"/>
+      <w:bookmarkStart w:id="25" w:name="_Toc451294146"/>
       <w:r>
         <w:rPr>
           <w:color w:val="0070C0"/>
@@ -10607,7 +11165,7 @@
         </w:rPr>
         <w:t>. CONFIGURATION ITEMS</w:t>
       </w:r>
-      <w:bookmarkEnd w:id="25"/>
+      <w:bookmarkEnd w:id="24"/>
     </w:p>
     <w:p>
       <w:pPr>
@@ -10627,7 +11185,7 @@
           <w:lang w:val="en-US"/>
         </w:rPr>
       </w:pPr>
-      <w:bookmarkStart w:id="27" w:name="_Toc482628216"/>
+      <w:bookmarkStart w:id="26" w:name="_Toc482628216"/>
       <w:r>
         <w:rPr>
           <w:rFonts w:cstheme="minorHAnsi"/>
@@ -10639,8 +11197,8 @@
         </w:rPr>
         <w:t>Configuration Identification</w:t>
       </w:r>
+      <w:bookmarkEnd w:id="25"/>
       <w:bookmarkEnd w:id="26"/>
-      <w:bookmarkEnd w:id="27"/>
     </w:p>
     <w:p>
       <w:pPr>
@@ -10660,8 +11218,8 @@
           <w:lang w:val="en-US"/>
         </w:rPr>
       </w:pPr>
-      <w:bookmarkStart w:id="28" w:name="_Toc451294147"/>
-      <w:bookmarkStart w:id="29" w:name="_Toc482628217"/>
+      <w:bookmarkStart w:id="27" w:name="_Toc451294147"/>
+      <w:bookmarkStart w:id="28" w:name="_Toc482628217"/>
       <w:r>
         <w:rPr>
           <w:rFonts w:cstheme="minorHAnsi"/>
@@ -10673,8 +11231,8 @@
         </w:rPr>
         <w:t>Document name</w:t>
       </w:r>
+      <w:bookmarkEnd w:id="27"/>
       <w:bookmarkEnd w:id="28"/>
-      <w:bookmarkEnd w:id="29"/>
     </w:p>
     <w:tbl>
       <w:tblPr>
@@ -11306,7 +11864,7 @@
           <w:lang w:val="en-US"/>
         </w:rPr>
       </w:pPr>
-      <w:bookmarkStart w:id="30" w:name="_Toc482629878"/>
+      <w:bookmarkStart w:id="29" w:name="_Toc482629878"/>
       <w:r>
         <w:rPr>
           <w:color w:val="0070C0"/>
@@ -11364,7 +11922,7 @@
         </w:rPr>
         <w:t>. DOCUMENT NAME CODE</w:t>
       </w:r>
-      <w:bookmarkEnd w:id="30"/>
+      <w:bookmarkEnd w:id="29"/>
     </w:p>
     <w:p>
       <w:pPr>
@@ -11400,6 +11958,7 @@
           <w:szCs w:val="24"/>
           <w:lang w:val="en-US"/>
         </w:rPr>
+        <w:lastRenderedPageBreak/>
         <w:t xml:space="preserve">&lt;Name of document&gt; = </w:t>
       </w:r>
       <w:r>
@@ -11805,6 +12364,7 @@
           <w:lang w:val="en-US"/>
         </w:rPr>
       </w:pPr>
+      <w:proofErr w:type="spellStart"/>
       <w:r>
         <w:rPr>
           <w:rFonts w:cstheme="minorHAnsi"/>
@@ -11815,6 +12375,7 @@
         </w:rPr>
         <w:t>Meeting_Customer</w:t>
       </w:r>
+      <w:proofErr w:type="spellEnd"/>
       <w:r>
         <w:rPr>
           <w:rFonts w:cstheme="minorHAnsi"/>
@@ -11833,8 +12394,20 @@
           <w:szCs w:val="24"/>
           <w:lang w:val="en-US"/>
         </w:rPr>
-        <w:t>dd-mm-yyyy</w:t>
-      </w:r>
+        <w:t>dd-mm-</w:t>
+      </w:r>
+      <w:proofErr w:type="spellStart"/>
+      <w:r>
+        <w:rPr>
+          <w:rFonts w:cstheme="minorHAnsi"/>
+          <w:b/>
+          <w:sz w:val="24"/>
+          <w:szCs w:val="24"/>
+          <w:lang w:val="en-US"/>
+        </w:rPr>
+        <w:t>yyyy</w:t>
+      </w:r>
+      <w:proofErr w:type="spellEnd"/>
       <w:r>
         <w:rPr>
           <w:rFonts w:cstheme="minorHAnsi"/>
@@ -11884,6 +12457,7 @@
           <w:lang w:val="en-US"/>
         </w:rPr>
       </w:pPr>
+      <w:proofErr w:type="spellStart"/>
       <w:r>
         <w:rPr>
           <w:rFonts w:cstheme="minorHAnsi"/>
@@ -11894,6 +12468,7 @@
         </w:rPr>
         <w:t>Meeting_Mentor</w:t>
       </w:r>
+      <w:proofErr w:type="spellEnd"/>
       <w:r>
         <w:rPr>
           <w:rFonts w:cstheme="minorHAnsi"/>
@@ -11912,7 +12487,29 @@
           <w:szCs w:val="24"/>
           <w:lang w:val="en-US"/>
         </w:rPr>
-        <w:t>&lt;dd-mm-yyyy&gt;</w:t>
+        <w:t>&lt;dd-mm-</w:t>
+      </w:r>
+      <w:proofErr w:type="spellStart"/>
+      <w:r>
+        <w:rPr>
+          <w:rFonts w:cstheme="minorHAnsi"/>
+          <w:b/>
+          <w:sz w:val="24"/>
+          <w:szCs w:val="24"/>
+          <w:lang w:val="en-US"/>
+        </w:rPr>
+        <w:t>yyyy</w:t>
+      </w:r>
+      <w:proofErr w:type="spellEnd"/>
+      <w:r>
+        <w:rPr>
+          <w:rFonts w:cstheme="minorHAnsi"/>
+          <w:b/>
+          <w:sz w:val="24"/>
+          <w:szCs w:val="24"/>
+          <w:lang w:val="en-US"/>
+        </w:rPr>
+        <w:t>&gt;</w:t>
       </w:r>
     </w:p>
     <w:p>
@@ -11952,6 +12549,7 @@
           <w:lang w:val="en-US"/>
         </w:rPr>
       </w:pPr>
+      <w:proofErr w:type="spellStart"/>
       <w:r>
         <w:rPr>
           <w:rFonts w:cstheme="minorHAnsi"/>
@@ -11962,6 +12560,7 @@
         </w:rPr>
         <w:t>Meeting_Team</w:t>
       </w:r>
+      <w:proofErr w:type="spellEnd"/>
       <w:r>
         <w:rPr>
           <w:rFonts w:cstheme="minorHAnsi"/>
@@ -11980,7 +12579,29 @@
           <w:szCs w:val="24"/>
           <w:lang w:val="en-US"/>
         </w:rPr>
-        <w:t>&lt;dd-mm-yyyy&gt;</w:t>
+        <w:t>&lt;dd-mm-</w:t>
+      </w:r>
+      <w:proofErr w:type="spellStart"/>
+      <w:r>
+        <w:rPr>
+          <w:rFonts w:cstheme="minorHAnsi"/>
+          <w:b/>
+          <w:sz w:val="24"/>
+          <w:szCs w:val="24"/>
+          <w:lang w:val="en-US"/>
+        </w:rPr>
+        <w:t>yyyy</w:t>
+      </w:r>
+      <w:proofErr w:type="spellEnd"/>
+      <w:r>
+        <w:rPr>
+          <w:rFonts w:cstheme="minorHAnsi"/>
+          <w:b/>
+          <w:sz w:val="24"/>
+          <w:szCs w:val="24"/>
+          <w:lang w:val="en-US"/>
+        </w:rPr>
+        <w:t>&gt;</w:t>
       </w:r>
     </w:p>
     <w:p>
@@ -12018,16 +12639,40 @@
           <w:lang w:val="en-US"/>
         </w:rPr>
       </w:pPr>
-      <w:r>
-        <w:rPr>
-          <w:rFonts w:cstheme="minorHAnsi"/>
-          <w:b/>
-          <w:sz w:val="24"/>
-          <w:szCs w:val="24"/>
-          <w:lang w:val="en-US"/>
-        </w:rPr>
-        <w:t>Timelog_&lt;FirstName&gt;&lt;LastName</w:t>
-      </w:r>
+      <w:proofErr w:type="spellStart"/>
+      <w:r>
+        <w:rPr>
+          <w:rFonts w:cstheme="minorHAnsi"/>
+          <w:b/>
+          <w:sz w:val="24"/>
+          <w:szCs w:val="24"/>
+          <w:lang w:val="en-US"/>
+        </w:rPr>
+        <w:t>Timelog</w:t>
+      </w:r>
+      <w:proofErr w:type="spellEnd"/>
+      <w:r>
+        <w:rPr>
+          <w:rFonts w:cstheme="minorHAnsi"/>
+          <w:b/>
+          <w:sz w:val="24"/>
+          <w:szCs w:val="24"/>
+          <w:lang w:val="en-US"/>
+        </w:rPr>
+        <w:t>_&lt;FirstName&gt;&lt;</w:t>
+      </w:r>
+      <w:proofErr w:type="spellStart"/>
+      <w:r>
+        <w:rPr>
+          <w:rFonts w:cstheme="minorHAnsi"/>
+          <w:b/>
+          <w:sz w:val="24"/>
+          <w:szCs w:val="24"/>
+          <w:lang w:val="en-US"/>
+        </w:rPr>
+        <w:t>LastName</w:t>
+      </w:r>
+      <w:proofErr w:type="spellEnd"/>
       <w:r>
         <w:rPr>
           <w:rFonts w:cstheme="minorHAnsi"/>
@@ -12057,8 +12702,8 @@
           <w:lang w:val="en-US"/>
         </w:rPr>
       </w:pPr>
-      <w:bookmarkStart w:id="31" w:name="_Toc451294148"/>
-      <w:bookmarkStart w:id="32" w:name="_Toc482628218"/>
+      <w:bookmarkStart w:id="30" w:name="_Toc451294148"/>
+      <w:bookmarkStart w:id="31" w:name="_Toc482628218"/>
       <w:r>
         <w:rPr>
           <w:rFonts w:cstheme="minorHAnsi"/>
@@ -12070,8 +12715,8 @@
         </w:rPr>
         <w:t>Document content</w:t>
       </w:r>
+      <w:bookmarkEnd w:id="30"/>
       <w:bookmarkEnd w:id="31"/>
-      <w:bookmarkEnd w:id="32"/>
     </w:p>
     <w:p>
       <w:pPr>
@@ -12091,7 +12736,7 @@
           <w:lang w:val="en-US"/>
         </w:rPr>
       </w:pPr>
-      <w:bookmarkStart w:id="33" w:name="_Toc451294149"/>
+      <w:bookmarkStart w:id="32" w:name="_Toc451294149"/>
       <w:r>
         <w:rPr>
           <w:rFonts w:cstheme="minorHAnsi"/>
@@ -12114,7 +12759,7 @@
         </w:rPr>
         <w:t>escribed for Word documents</w:t>
       </w:r>
-      <w:bookmarkEnd w:id="33"/>
+      <w:bookmarkEnd w:id="32"/>
     </w:p>
     <w:tbl>
       <w:tblPr>
@@ -12244,7 +12889,27 @@
                 <w:szCs w:val="24"/>
                 <w:lang w:val="en-US"/>
               </w:rPr>
-              <w:t>Arial/Arial(Body)</w:t>
+              <w:t>Arial/</w:t>
+            </w:r>
+            <w:proofErr w:type="gramStart"/>
+            <w:r>
+              <w:rPr>
+                <w:rFonts w:cstheme="minorHAnsi"/>
+                <w:sz w:val="24"/>
+                <w:szCs w:val="24"/>
+                <w:lang w:val="en-US"/>
+              </w:rPr>
+              <w:t>Arial(</w:t>
+            </w:r>
+            <w:proofErr w:type="gramEnd"/>
+            <w:r>
+              <w:rPr>
+                <w:rFonts w:cstheme="minorHAnsi"/>
+                <w:sz w:val="24"/>
+                <w:szCs w:val="24"/>
+                <w:lang w:val="en-US"/>
+              </w:rPr>
+              <w:t>Body)</w:t>
             </w:r>
           </w:p>
         </w:tc>
@@ -12353,7 +13018,27 @@
                 <w:szCs w:val="24"/>
                 <w:lang w:val="en-US"/>
               </w:rPr>
-              <w:t>Font: Arial/Arial(Body)</w:t>
+              <w:t>Font: Arial/</w:t>
+            </w:r>
+            <w:proofErr w:type="gramStart"/>
+            <w:r>
+              <w:rPr>
+                <w:rFonts w:cstheme="minorHAnsi"/>
+                <w:sz w:val="24"/>
+                <w:szCs w:val="24"/>
+                <w:lang w:val="en-US"/>
+              </w:rPr>
+              <w:t>Arial(</w:t>
+            </w:r>
+            <w:proofErr w:type="gramEnd"/>
+            <w:r>
+              <w:rPr>
+                <w:rFonts w:cstheme="minorHAnsi"/>
+                <w:sz w:val="24"/>
+                <w:szCs w:val="24"/>
+                <w:lang w:val="en-US"/>
+              </w:rPr>
+              <w:t>Body)</w:t>
             </w:r>
           </w:p>
           <w:p>
@@ -12496,7 +13181,27 @@
                 <w:szCs w:val="24"/>
                 <w:lang w:val="en-US"/>
               </w:rPr>
-              <w:t>Font: Arial/Arial(Body)</w:t>
+              <w:t>Font: Arial/</w:t>
+            </w:r>
+            <w:proofErr w:type="gramStart"/>
+            <w:r>
+              <w:rPr>
+                <w:rFonts w:cstheme="minorHAnsi"/>
+                <w:sz w:val="24"/>
+                <w:szCs w:val="24"/>
+                <w:lang w:val="en-US"/>
+              </w:rPr>
+              <w:t>Arial(</w:t>
+            </w:r>
+            <w:proofErr w:type="gramEnd"/>
+            <w:r>
+              <w:rPr>
+                <w:rFonts w:cstheme="minorHAnsi"/>
+                <w:sz w:val="24"/>
+                <w:szCs w:val="24"/>
+                <w:lang w:val="en-US"/>
+              </w:rPr>
+              <w:t>Body)</w:t>
             </w:r>
           </w:p>
           <w:p>
@@ -12639,7 +13344,27 @@
                 <w:szCs w:val="24"/>
                 <w:lang w:val="en-US"/>
               </w:rPr>
-              <w:t>Font: Arial/Arial(Body)</w:t>
+              <w:t>Font: Arial/</w:t>
+            </w:r>
+            <w:proofErr w:type="gramStart"/>
+            <w:r>
+              <w:rPr>
+                <w:rFonts w:cstheme="minorHAnsi"/>
+                <w:sz w:val="24"/>
+                <w:szCs w:val="24"/>
+                <w:lang w:val="en-US"/>
+              </w:rPr>
+              <w:t>Arial(</w:t>
+            </w:r>
+            <w:proofErr w:type="gramEnd"/>
+            <w:r>
+              <w:rPr>
+                <w:rFonts w:cstheme="minorHAnsi"/>
+                <w:sz w:val="24"/>
+                <w:szCs w:val="24"/>
+                <w:lang w:val="en-US"/>
+              </w:rPr>
+              <w:t>Body)</w:t>
             </w:r>
           </w:p>
           <w:p>
@@ -12782,7 +13507,27 @@
                 <w:szCs w:val="24"/>
                 <w:lang w:val="en-US"/>
               </w:rPr>
-              <w:t>Font: Arial/Arial(Body)</w:t>
+              <w:t>Font: Arial/</w:t>
+            </w:r>
+            <w:proofErr w:type="gramStart"/>
+            <w:r>
+              <w:rPr>
+                <w:rFonts w:cstheme="minorHAnsi"/>
+                <w:sz w:val="24"/>
+                <w:szCs w:val="24"/>
+                <w:lang w:val="en-US"/>
+              </w:rPr>
+              <w:t>Arial(</w:t>
+            </w:r>
+            <w:proofErr w:type="gramEnd"/>
+            <w:r>
+              <w:rPr>
+                <w:rFonts w:cstheme="minorHAnsi"/>
+                <w:sz w:val="24"/>
+                <w:szCs w:val="24"/>
+                <w:lang w:val="en-US"/>
+              </w:rPr>
+              <w:t>Body)</w:t>
             </w:r>
           </w:p>
           <w:p>
@@ -12925,7 +13670,27 @@
                 <w:szCs w:val="24"/>
                 <w:lang w:val="en-US"/>
               </w:rPr>
-              <w:t>Font: Arial/Arial(Body)</w:t>
+              <w:t>Font: Arial/</w:t>
+            </w:r>
+            <w:proofErr w:type="gramStart"/>
+            <w:r>
+              <w:rPr>
+                <w:rFonts w:cstheme="minorHAnsi"/>
+                <w:sz w:val="24"/>
+                <w:szCs w:val="24"/>
+                <w:lang w:val="en-US"/>
+              </w:rPr>
+              <w:t>Arial(</w:t>
+            </w:r>
+            <w:proofErr w:type="gramEnd"/>
+            <w:r>
+              <w:rPr>
+                <w:rFonts w:cstheme="minorHAnsi"/>
+                <w:sz w:val="24"/>
+                <w:szCs w:val="24"/>
+                <w:lang w:val="en-US"/>
+              </w:rPr>
+              <w:t>Body)</w:t>
             </w:r>
           </w:p>
           <w:p>
@@ -13048,6 +13813,7 @@
                 <w:szCs w:val="24"/>
                 <w:lang w:val="en-US"/>
               </w:rPr>
+              <w:lastRenderedPageBreak/>
               <w:t>Table</w:t>
             </w:r>
           </w:p>
@@ -13196,7 +13962,6 @@
                 <w:szCs w:val="24"/>
                 <w:lang w:val="en-US"/>
               </w:rPr>
-              <w:lastRenderedPageBreak/>
               <w:t>Font style: Bold</w:t>
             </w:r>
           </w:p>
@@ -13354,7 +14119,6 @@
                 <w:szCs w:val="24"/>
                 <w:lang w:val="en-US"/>
               </w:rPr>
-              <w:lastRenderedPageBreak/>
               <w:t>Header</w:t>
             </w:r>
           </w:p>
@@ -13464,7 +14228,7 @@
           <w:lang w:val="en-US"/>
         </w:rPr>
       </w:pPr>
-      <w:bookmarkStart w:id="34" w:name="_Toc482629879"/>
+      <w:bookmarkStart w:id="33" w:name="_Toc482629879"/>
       <w:r>
         <w:rPr>
           <w:color w:val="0070C0"/>
@@ -13522,7 +14286,7 @@
         </w:rPr>
         <w:t>.DESCRIBED FOR WORD DOCUMENTS</w:t>
       </w:r>
-      <w:bookmarkEnd w:id="34"/>
+      <w:bookmarkEnd w:id="33"/>
     </w:p>
     <w:p>
       <w:pPr>
@@ -13542,7 +14306,7 @@
           <w:lang w:val="en-US"/>
         </w:rPr>
       </w:pPr>
-      <w:bookmarkStart w:id="35" w:name="_Toc451294150"/>
+      <w:bookmarkStart w:id="34" w:name="_Toc451294150"/>
       <w:r>
         <w:rPr>
           <w:rFonts w:cstheme="minorHAnsi"/>
@@ -13565,7 +14329,7 @@
         </w:rPr>
         <w:t>escribed for Excel documents</w:t>
       </w:r>
-      <w:bookmarkEnd w:id="35"/>
+      <w:bookmarkEnd w:id="34"/>
     </w:p>
     <w:tbl>
       <w:tblPr>
@@ -14009,7 +14773,7 @@
           <w:lang w:val="en-US"/>
         </w:rPr>
       </w:pPr>
-      <w:bookmarkStart w:id="36" w:name="_Toc482629880"/>
+      <w:bookmarkStart w:id="35" w:name="_Toc482629880"/>
       <w:r>
         <w:rPr>
           <w:color w:val="0070C0"/>
@@ -14067,7 +14831,7 @@
         </w:rPr>
         <w:t>.DESCRIBED FOR EXCEL DOCUMENTS</w:t>
       </w:r>
-      <w:bookmarkEnd w:id="36"/>
+      <w:bookmarkEnd w:id="35"/>
     </w:p>
     <w:p>
       <w:pPr>
@@ -14087,8 +14851,8 @@
           <w:lang w:val="en-US"/>
         </w:rPr>
       </w:pPr>
-      <w:bookmarkStart w:id="37" w:name="_Toc482628219"/>
-      <w:bookmarkStart w:id="38" w:name="_Toc451294155"/>
+      <w:bookmarkStart w:id="36" w:name="_Toc482628219"/>
+      <w:bookmarkStart w:id="37" w:name="_Toc451294155"/>
       <w:r>
         <w:rPr>
           <w:rFonts w:cstheme="minorHAnsi"/>
@@ -14100,7 +14864,7 @@
         </w:rPr>
         <w:t>Symbols for drawing process</w:t>
       </w:r>
-      <w:bookmarkEnd w:id="37"/>
+      <w:bookmarkEnd w:id="36"/>
       <w:r>
         <w:rPr>
           <w:noProof/>
@@ -14170,7 +14934,7 @@
           <w:lang w:val="en-US"/>
         </w:rPr>
       </w:pPr>
-      <w:bookmarkStart w:id="39" w:name="_Toc482629901"/>
+      <w:bookmarkStart w:id="38" w:name="_Toc482629901"/>
       <w:r>
         <w:rPr>
           <w:color w:val="0070C0"/>
@@ -14228,7 +14992,7 @@
         </w:rPr>
         <w:t>. SYMBOLS FOR DRAWING PROCESS</w:t>
       </w:r>
-      <w:bookmarkEnd w:id="39"/>
+      <w:bookmarkEnd w:id="38"/>
     </w:p>
     <w:p>
       <w:pPr>
@@ -14248,7 +15012,7 @@
           <w:lang w:val="en-US"/>
         </w:rPr>
       </w:pPr>
-      <w:bookmarkStart w:id="40" w:name="_Toc482628220"/>
+      <w:bookmarkStart w:id="39" w:name="_Toc482628220"/>
       <w:r>
         <w:rPr>
           <w:rFonts w:cstheme="minorHAnsi"/>
@@ -14259,23 +15023,311 @@
           <w:lang w:val="en-US"/>
         </w:rPr>
         <w:t>Process Submit document on repository</w:t>
+      </w:r>
+      <w:bookmarkEnd w:id="39"/>
+    </w:p>
+    <w:p>
+      <w:pPr>
+        <w:pStyle w:val="ListParagraph"/>
+        <w:ind w:left="3240" w:firstLine="360"/>
+        <w:jc w:val="both"/>
+        <w:rPr>
+          <w:rFonts w:cstheme="minorHAnsi"/>
+          <w:b/>
+          <w:color w:val="FF0000"/>
+          <w:sz w:val="24"/>
+          <w:szCs w:val="24"/>
+          <w:lang w:val="en-US"/>
+        </w:rPr>
+      </w:pPr>
+      <w:r>
+        <w:rPr>
+          <w:rFonts w:cstheme="minorHAnsi"/>
+          <w:b/>
+          <w:noProof/>
+          <w:color w:val="FF0000"/>
+          <w:sz w:val="24"/>
+          <w:szCs w:val="24"/>
+          <w:lang w:val="en-US"/>
+        </w:rPr>
+        <w:lastRenderedPageBreak/>
+        <w:drawing>
+          <wp:inline distT="0" distB="0" distL="0" distR="0" wp14:anchorId="3A68E03D" wp14:editId="25BB2FE2">
+            <wp:extent cx="1152525" cy="5391150"/>
+            <wp:effectExtent l="0" t="0" r="9525" b="0"/>
+            <wp:docPr id="6" name="Picture 6"/>
+            <wp:cNvGraphicFramePr>
+              <a:graphicFrameLocks xmlns:a="http://schemas.openxmlformats.org/drawingml/2006/main" noChangeAspect="1"/>
+            </wp:cNvGraphicFramePr>
+            <a:graphic xmlns:a="http://schemas.openxmlformats.org/drawingml/2006/main">
+              <a:graphicData uri="http://schemas.openxmlformats.org/drawingml/2006/picture">
+                <pic:pic xmlns:pic="http://schemas.openxmlformats.org/drawingml/2006/picture">
+                  <pic:nvPicPr>
+                    <pic:cNvPr id="6" name="captone-github-update.png"/>
+                    <pic:cNvPicPr/>
+                  </pic:nvPicPr>
+                  <pic:blipFill>
+                    <a:blip r:embed="rId9">
+                      <a:extLst>
+                        <a:ext uri="{28A0092B-C50C-407E-A947-70E740481C1C}">
+                          <a14:useLocalDpi xmlns:a14="http://schemas.microsoft.com/office/drawing/2010/main" val="0"/>
+                        </a:ext>
+                      </a:extLst>
+                    </a:blip>
+                    <a:stretch>
+                      <a:fillRect/>
+                    </a:stretch>
+                  </pic:blipFill>
+                  <pic:spPr>
+                    <a:xfrm>
+                      <a:off x="0" y="0"/>
+                      <a:ext cx="1152525" cy="5391150"/>
+                    </a:xfrm>
+                    <a:prstGeom prst="rect">
+                      <a:avLst/>
+                    </a:prstGeom>
+                  </pic:spPr>
+                </pic:pic>
+              </a:graphicData>
+            </a:graphic>
+          </wp:inline>
+        </w:drawing>
+      </w:r>
+    </w:p>
+    <w:p>
+      <w:pPr>
+        <w:jc w:val="both"/>
+        <w:rPr>
+          <w:rFonts w:cstheme="minorHAnsi"/>
+          <w:b/>
+          <w:color w:val="FF0000"/>
+          <w:sz w:val="24"/>
+          <w:szCs w:val="24"/>
+          <w:lang w:val="en-US"/>
+        </w:rPr>
+      </w:pPr>
+      <w:r>
+        <w:rPr>
+          <w:noProof/>
+          <w:lang w:val="en-US"/>
+        </w:rPr>
+        <w:lastRenderedPageBreak/>
+        <w:drawing>
+          <wp:inline distT="0" distB="0" distL="0" distR="0" wp14:anchorId="493CF140" wp14:editId="01652E5B">
+            <wp:extent cx="4200525" cy="5295900"/>
+            <wp:effectExtent l="0" t="0" r="9525" b="0"/>
+            <wp:docPr id="7" name="Picture 7"/>
+            <wp:cNvGraphicFramePr>
+              <a:graphicFrameLocks xmlns:a="http://schemas.openxmlformats.org/drawingml/2006/main" noChangeAspect="1"/>
+            </wp:cNvGraphicFramePr>
+            <a:graphic xmlns:a="http://schemas.openxmlformats.org/drawingml/2006/main">
+              <a:graphicData uri="http://schemas.openxmlformats.org/drawingml/2006/picture">
+                <pic:pic xmlns:pic="http://schemas.openxmlformats.org/drawingml/2006/picture">
+                  <pic:nvPicPr>
+                    <pic:cNvPr id="7" name="captone-github-change.png"/>
+                    <pic:cNvPicPr/>
+                  </pic:nvPicPr>
+                  <pic:blipFill>
+                    <a:blip r:embed="rId10">
+                      <a:extLst>
+                        <a:ext uri="{28A0092B-C50C-407E-A947-70E740481C1C}">
+                          <a14:useLocalDpi xmlns:a14="http://schemas.microsoft.com/office/drawing/2010/main" val="0"/>
+                        </a:ext>
+                      </a:extLst>
+                    </a:blip>
+                    <a:stretch>
+                      <a:fillRect/>
+                    </a:stretch>
+                  </pic:blipFill>
+                  <pic:spPr>
+                    <a:xfrm>
+                      <a:off x="0" y="0"/>
+                      <a:ext cx="4200525" cy="5295900"/>
+                    </a:xfrm>
+                    <a:prstGeom prst="rect">
+                      <a:avLst/>
+                    </a:prstGeom>
+                  </pic:spPr>
+                </pic:pic>
+              </a:graphicData>
+            </a:graphic>
+          </wp:inline>
+        </w:drawing>
+      </w:r>
+    </w:p>
+    <w:p>
+      <w:pPr>
+        <w:pStyle w:val="Caption"/>
+        <w:ind w:left="1440" w:firstLine="720"/>
+        <w:jc w:val="both"/>
+        <w:rPr>
+          <w:color w:val="0070C0"/>
+          <w:sz w:val="24"/>
+          <w:szCs w:val="20"/>
+        </w:rPr>
+      </w:pPr>
+      <w:bookmarkStart w:id="40" w:name="_Toc482629902"/>
+      <w:r>
+        <w:rPr>
+          <w:color w:val="0070C0"/>
+          <w:sz w:val="24"/>
+          <w:szCs w:val="20"/>
+        </w:rPr>
+        <w:t xml:space="preserve">FIGURE </w:t>
+      </w:r>
+      <w:r>
+        <w:rPr>
+          <w:color w:val="0070C0"/>
+          <w:sz w:val="24"/>
+          <w:szCs w:val="20"/>
+        </w:rPr>
+        <w:fldChar w:fldCharType="begin"/>
+      </w:r>
+      <w:r>
+        <w:rPr>
+          <w:color w:val="0070C0"/>
+          <w:sz w:val="24"/>
+          <w:szCs w:val="20"/>
+        </w:rPr>
+        <w:instrText xml:space="preserve"> SEQ Figure \* ARABIC </w:instrText>
+      </w:r>
+      <w:r>
+        <w:rPr>
+          <w:color w:val="0070C0"/>
+          <w:sz w:val="24"/>
+          <w:szCs w:val="20"/>
+        </w:rPr>
+        <w:fldChar w:fldCharType="separate"/>
+      </w:r>
+      <w:r>
+        <w:rPr>
+          <w:noProof/>
+          <w:color w:val="0070C0"/>
+          <w:sz w:val="24"/>
+          <w:szCs w:val="20"/>
+        </w:rPr>
+        <w:t>3</w:t>
+      </w:r>
+      <w:r>
+        <w:rPr>
+          <w:color w:val="0070C0"/>
+          <w:sz w:val="24"/>
+          <w:szCs w:val="20"/>
+        </w:rPr>
+        <w:fldChar w:fldCharType="end"/>
+      </w:r>
+      <w:r>
+        <w:rPr>
+          <w:color w:val="0070C0"/>
+          <w:sz w:val="24"/>
+          <w:szCs w:val="20"/>
+        </w:rPr>
+        <w:t>.PROCESS SUBMIT DOCUMENT</w:t>
       </w:r>
       <w:bookmarkEnd w:id="40"/>
     </w:p>
     <w:p>
       <w:pPr>
-        <w:pStyle w:val="ListParagraph"/>
-        <w:ind w:left="1800"/>
-        <w:jc w:val="both"/>
-        <w:rPr>
-          <w:rFonts w:cstheme="minorHAnsi"/>
-          <w:b/>
-          <w:color w:val="FF0000"/>
-          <w:sz w:val="24"/>
-          <w:szCs w:val="24"/>
-          <w:lang w:val="en-US"/>
-        </w:rPr>
-      </w:pPr>
+        <w:ind w:left="3600"/>
+      </w:pPr>
+      <w:r>
+        <w:rPr>
+          <w:noProof/>
+        </w:rPr>
+        <w:lastRenderedPageBreak/>
+        <w:drawing>
+          <wp:inline distT="0" distB="0" distL="0" distR="0" wp14:anchorId="3F302FCA" wp14:editId="5F4EC4F6">
+            <wp:extent cx="1152525" cy="4724400"/>
+            <wp:effectExtent l="0" t="0" r="9525" b="0"/>
+            <wp:docPr id="9" name="Picture 9"/>
+            <wp:cNvGraphicFramePr>
+              <a:graphicFrameLocks xmlns:a="http://schemas.openxmlformats.org/drawingml/2006/main" noChangeAspect="1"/>
+            </wp:cNvGraphicFramePr>
+            <a:graphic xmlns:a="http://schemas.openxmlformats.org/drawingml/2006/main">
+              <a:graphicData uri="http://schemas.openxmlformats.org/drawingml/2006/picture">
+                <pic:pic xmlns:pic="http://schemas.openxmlformats.org/drawingml/2006/picture">
+                  <pic:nvPicPr>
+                    <pic:cNvPr id="9" name="captone-google drive-Change.png"/>
+                    <pic:cNvPicPr/>
+                  </pic:nvPicPr>
+                  <pic:blipFill>
+                    <a:blip r:embed="rId11">
+                      <a:extLst>
+                        <a:ext uri="{28A0092B-C50C-407E-A947-70E740481C1C}">
+                          <a14:useLocalDpi xmlns:a14="http://schemas.microsoft.com/office/drawing/2010/main" val="0"/>
+                        </a:ext>
+                      </a:extLst>
+                    </a:blip>
+                    <a:stretch>
+                      <a:fillRect/>
+                    </a:stretch>
+                  </pic:blipFill>
+                  <pic:spPr>
+                    <a:xfrm>
+                      <a:off x="0" y="0"/>
+                      <a:ext cx="1152525" cy="4724400"/>
+                    </a:xfrm>
+                    <a:prstGeom prst="rect">
+                      <a:avLst/>
+                    </a:prstGeom>
+                  </pic:spPr>
+                </pic:pic>
+              </a:graphicData>
+            </a:graphic>
+          </wp:inline>
+        </w:drawing>
+      </w:r>
+    </w:p>
+    <w:p>
+      <w:bookmarkStart w:id="41" w:name="_GoBack"/>
+      <w:bookmarkEnd w:id="41"/>
+      <w:r>
+        <w:rPr>
+          <w:noProof/>
+        </w:rPr>
+        <w:lastRenderedPageBreak/>
+        <w:drawing>
+          <wp:inline distT="0" distB="0" distL="0" distR="0" wp14:anchorId="39581C54" wp14:editId="21F0FD03">
+            <wp:extent cx="4105275" cy="4724400"/>
+            <wp:effectExtent l="0" t="0" r="9525" b="0"/>
+            <wp:docPr id="10" name="Picture 10"/>
+            <wp:cNvGraphicFramePr>
+              <a:graphicFrameLocks xmlns:a="http://schemas.openxmlformats.org/drawingml/2006/main" noChangeAspect="1"/>
+            </wp:cNvGraphicFramePr>
+            <a:graphic xmlns:a="http://schemas.openxmlformats.org/drawingml/2006/main">
+              <a:graphicData uri="http://schemas.openxmlformats.org/drawingml/2006/picture">
+                <pic:pic xmlns:pic="http://schemas.openxmlformats.org/drawingml/2006/picture">
+                  <pic:nvPicPr>
+                    <pic:cNvPr id="10" name="captone-google drive-update.png"/>
+                    <pic:cNvPicPr/>
+                  </pic:nvPicPr>
+                  <pic:blipFill>
+                    <a:blip r:embed="rId12">
+                      <a:extLst>
+                        <a:ext uri="{28A0092B-C50C-407E-A947-70E740481C1C}">
+                          <a14:useLocalDpi xmlns:a14="http://schemas.microsoft.com/office/drawing/2010/main" val="0"/>
+                        </a:ext>
+                      </a:extLst>
+                    </a:blip>
+                    <a:stretch>
+                      <a:fillRect/>
+                    </a:stretch>
+                  </pic:blipFill>
+                  <pic:spPr>
+                    <a:xfrm>
+                      <a:off x="0" y="0"/>
+                      <a:ext cx="4105275" cy="4724400"/>
+                    </a:xfrm>
+                    <a:prstGeom prst="rect">
+                      <a:avLst/>
+                    </a:prstGeom>
+                  </pic:spPr>
+                </pic:pic>
+              </a:graphicData>
+            </a:graphic>
+          </wp:inline>
+        </w:drawing>
+      </w:r>
     </w:p>
     <w:p>
       <w:pPr>
@@ -14291,7 +15343,6 @@
           <w:lang w:val="en-US"/>
         </w:rPr>
       </w:pPr>
-      <w:bookmarkStart w:id="41" w:name="_Toc482629902"/>
       <w:r>
         <w:rPr>
           <w:color w:val="0070C0"/>
@@ -14305,8 +15356,9 @@
           <w:color w:val="0070C0"/>
           <w:sz w:val="24"/>
           <w:szCs w:val="20"/>
-        </w:rPr>
-        <w:fldChar w:fldCharType="begin"/>
+          <w:lang w:val="en-US"/>
+        </w:rPr>
+        <w:t>4</w:t>
       </w:r>
       <w:r>
         <w:rPr>
@@ -14314,42 +15366,25 @@
           <w:sz w:val="24"/>
           <w:szCs w:val="20"/>
         </w:rPr>
-        <w:instrText xml:space="preserve"> SEQ Figure \* ARABIC </w:instrText>
+        <w:t>.</w:t>
       </w:r>
       <w:r>
         <w:rPr>
           <w:color w:val="0070C0"/>
           <w:sz w:val="24"/>
           <w:szCs w:val="20"/>
-        </w:rPr>
-        <w:fldChar w:fldCharType="separate"/>
-      </w:r>
-      <w:r>
-        <w:rPr>
-          <w:noProof/>
+          <w:lang w:val="en-US"/>
+        </w:rPr>
+        <w:t xml:space="preserve">BACKUP </w:t>
+      </w:r>
+      <w:r>
+        <w:rPr>
           <w:color w:val="0070C0"/>
           <w:sz w:val="24"/>
           <w:szCs w:val="20"/>
         </w:rPr>
-        <w:t>3</w:t>
-      </w:r>
-      <w:r>
-        <w:rPr>
-          <w:color w:val="0070C0"/>
-          <w:sz w:val="24"/>
-          <w:szCs w:val="20"/>
-        </w:rPr>
-        <w:fldChar w:fldCharType="end"/>
-      </w:r>
-      <w:r>
-        <w:rPr>
-          <w:color w:val="0070C0"/>
-          <w:sz w:val="24"/>
-          <w:szCs w:val="20"/>
-        </w:rPr>
-        <w:t>.PROCESS SUBMIT DOCUMENT</w:t>
-      </w:r>
-      <w:bookmarkEnd w:id="41"/>
+        <w:t>SUBMIT DOCUMENT</w:t>
+      </w:r>
     </w:p>
     <w:p>
       <w:pPr>
@@ -14440,41 +15475,9 @@
           <w:color w:val="0070C0"/>
           <w:sz w:val="24"/>
           <w:szCs w:val="20"/>
-        </w:rPr>
-        <w:fldChar w:fldCharType="begin"/>
-      </w:r>
-      <w:r>
-        <w:rPr>
-          <w:color w:val="0070C0"/>
-          <w:sz w:val="24"/>
-          <w:szCs w:val="20"/>
-        </w:rPr>
-        <w:instrText xml:space="preserve"> SEQ Figure \* ARABIC </w:instrText>
-      </w:r>
-      <w:r>
-        <w:rPr>
-          <w:color w:val="0070C0"/>
-          <w:sz w:val="24"/>
-          <w:szCs w:val="20"/>
-        </w:rPr>
-        <w:fldChar w:fldCharType="separate"/>
-      </w:r>
-      <w:r>
-        <w:rPr>
-          <w:noProof/>
-          <w:color w:val="0070C0"/>
-          <w:sz w:val="24"/>
-          <w:szCs w:val="20"/>
-        </w:rPr>
-        <w:t>4</w:t>
-      </w:r>
-      <w:r>
-        <w:rPr>
-          <w:color w:val="0070C0"/>
-          <w:sz w:val="24"/>
-          <w:szCs w:val="20"/>
-        </w:rPr>
-        <w:fldChar w:fldCharType="end"/>
+          <w:lang w:val="en-US"/>
+        </w:rPr>
+        <w:t>5</w:t>
       </w:r>
       <w:r>
         <w:rPr>
@@ -14516,7 +15519,7 @@
         </w:rPr>
         <w:t xml:space="preserve">Tool for </w:t>
       </w:r>
-      <w:bookmarkEnd w:id="38"/>
+      <w:bookmarkEnd w:id="37"/>
       <w:r>
         <w:rPr>
           <w:rFonts w:cstheme="minorHAnsi"/>
@@ -14970,7 +15973,6 @@
                 <w:sz w:val="24"/>
                 <w:szCs w:val="24"/>
               </w:rPr>
-              <w:lastRenderedPageBreak/>
               <w:t>Username</w:t>
             </w:r>
           </w:p>
@@ -15058,6 +16060,7 @@
           <w:sz w:val="24"/>
           <w:szCs w:val="20"/>
         </w:rPr>
+        <w:lastRenderedPageBreak/>
         <w:t xml:space="preserve">TABLE </w:t>
       </w:r>
       <w:r>
@@ -15514,41 +16517,9 @@
           <w:color w:val="0070C0"/>
           <w:sz w:val="24"/>
           <w:szCs w:val="24"/>
-        </w:rPr>
-        <w:fldChar w:fldCharType="begin"/>
-      </w:r>
-      <w:r>
-        <w:rPr>
-          <w:color w:val="0070C0"/>
-          <w:sz w:val="24"/>
-          <w:szCs w:val="24"/>
-        </w:rPr>
-        <w:instrText xml:space="preserve"> SEQ Figure \* ARABIC </w:instrText>
-      </w:r>
-      <w:r>
-        <w:rPr>
-          <w:color w:val="0070C0"/>
-          <w:sz w:val="24"/>
-          <w:szCs w:val="24"/>
-        </w:rPr>
-        <w:fldChar w:fldCharType="separate"/>
-      </w:r>
-      <w:r>
-        <w:rPr>
-          <w:noProof/>
-          <w:color w:val="0070C0"/>
-          <w:sz w:val="24"/>
-          <w:szCs w:val="24"/>
-        </w:rPr>
-        <w:t>5</w:t>
-      </w:r>
-      <w:r>
-        <w:rPr>
-          <w:color w:val="0070C0"/>
-          <w:sz w:val="24"/>
-          <w:szCs w:val="24"/>
-        </w:rPr>
-        <w:fldChar w:fldCharType="end"/>
+          <w:lang w:val="en-US"/>
+        </w:rPr>
+        <w:t>6</w:t>
       </w:r>
       <w:r>
         <w:rPr>
@@ -15627,41 +16598,9 @@
           <w:color w:val="0070C0"/>
           <w:sz w:val="24"/>
           <w:szCs w:val="24"/>
-        </w:rPr>
-        <w:fldChar w:fldCharType="begin"/>
-      </w:r>
-      <w:r>
-        <w:rPr>
-          <w:color w:val="0070C0"/>
-          <w:sz w:val="24"/>
-          <w:szCs w:val="24"/>
-        </w:rPr>
-        <w:instrText xml:space="preserve"> SEQ Figure \* ARABIC </w:instrText>
-      </w:r>
-      <w:r>
-        <w:rPr>
-          <w:color w:val="0070C0"/>
-          <w:sz w:val="24"/>
-          <w:szCs w:val="24"/>
-        </w:rPr>
-        <w:fldChar w:fldCharType="separate"/>
-      </w:r>
-      <w:r>
-        <w:rPr>
-          <w:noProof/>
-          <w:color w:val="0070C0"/>
-          <w:sz w:val="24"/>
-          <w:szCs w:val="24"/>
-        </w:rPr>
-        <w:t>6</w:t>
-      </w:r>
-      <w:r>
-        <w:rPr>
-          <w:color w:val="0070C0"/>
-          <w:sz w:val="24"/>
-          <w:szCs w:val="24"/>
-        </w:rPr>
-        <w:fldChar w:fldCharType="end"/>
+          <w:lang w:val="en-US"/>
+        </w:rPr>
+        <w:t>7</w:t>
       </w:r>
       <w:r>
         <w:rPr>
@@ -15766,41 +16705,9 @@
           <w:color w:val="0070C0"/>
           <w:sz w:val="24"/>
           <w:szCs w:val="20"/>
-        </w:rPr>
-        <w:fldChar w:fldCharType="begin"/>
-      </w:r>
-      <w:r>
-        <w:rPr>
-          <w:color w:val="0070C0"/>
-          <w:sz w:val="24"/>
-          <w:szCs w:val="20"/>
-        </w:rPr>
-        <w:instrText xml:space="preserve"> SEQ Figure \* ARABIC </w:instrText>
-      </w:r>
-      <w:r>
-        <w:rPr>
-          <w:color w:val="0070C0"/>
-          <w:sz w:val="24"/>
-          <w:szCs w:val="20"/>
-        </w:rPr>
-        <w:fldChar w:fldCharType="separate"/>
-      </w:r>
-      <w:r>
-        <w:rPr>
-          <w:noProof/>
-          <w:color w:val="0070C0"/>
-          <w:sz w:val="24"/>
-          <w:szCs w:val="20"/>
-        </w:rPr>
-        <w:t>7</w:t>
-      </w:r>
-      <w:r>
-        <w:rPr>
-          <w:color w:val="0070C0"/>
-          <w:sz w:val="24"/>
-          <w:szCs w:val="20"/>
-        </w:rPr>
-        <w:fldChar w:fldCharType="end"/>
+          <w:lang w:val="en-US"/>
+        </w:rPr>
+        <w:t>8</w:t>
       </w:r>
       <w:r>
         <w:rPr>
@@ -15907,10 +16814,10 @@
       </w:pPr>
     </w:p>
     <w:sectPr>
-      <w:headerReference w:type="default" r:id="rId9"/>
-      <w:footerReference w:type="default" r:id="rId10"/>
-      <w:headerReference w:type="first" r:id="rId11"/>
-      <w:footerReference w:type="first" r:id="rId12"/>
+      <w:headerReference w:type="default" r:id="rId13"/>
+      <w:footerReference w:type="default" r:id="rId14"/>
+      <w:headerReference w:type="first" r:id="rId15"/>
+      <w:footerReference w:type="first" r:id="rId16"/>
       <w:pgSz w:w="11906" w:h="16838"/>
       <w:pgMar w:top="1440" w:right="1440" w:bottom="1440" w:left="1440" w:header="454" w:footer="708" w:gutter="0"/>
       <w:cols w:space="708"/>
@@ -15922,7 +16829,7 @@
 </file>
 
 <file path=word/endnotes.xml><?xml version="1.0" encoding="utf-8"?>
-<w:endnotes xmlns:wpc="http://schemas.microsoft.com/office/word/2010/wordprocessingCanvas" xmlns:cx="http://schemas.microsoft.com/office/drawing/2014/chartex" xmlns:mc="http://schemas.openxmlformats.org/markup-compatibility/2006" xmlns:o="urn:schemas-microsoft-com:office:office" xmlns:r="http://schemas.openxmlformats.org/officeDocument/2006/relationships" xmlns:m="http://schemas.openxmlformats.org/officeDocument/2006/math" xmlns:v="urn:schemas-microsoft-com:vml" xmlns:wp14="http://schemas.microsoft.com/office/word/2010/wordprocessingDrawing" xmlns:wp="http://schemas.openxmlformats.org/drawingml/2006/wordprocessingDrawing" xmlns:w10="urn:schemas-microsoft-com:office:word" xmlns:w="http://schemas.openxmlformats.org/wordprocessingml/2006/main" xmlns:w14="http://schemas.microsoft.com/office/word/2010/wordml" xmlns:w15="http://schemas.microsoft.com/office/word/2012/wordml" xmlns:w16se="http://schemas.microsoft.com/office/word/2015/wordml/symex" xmlns:wpg="http://schemas.microsoft.com/office/word/2010/wordprocessingGroup" xmlns:wpi="http://schemas.microsoft.com/office/word/2010/wordprocessingInk" xmlns:wne="http://schemas.microsoft.com/office/word/2006/wordml" xmlns:wps="http://schemas.microsoft.com/office/word/2010/wordprocessingShape" mc:Ignorable="w14 w15 w16se wp14">
+<w:endnotes xmlns:wpc="http://schemas.microsoft.com/office/word/2010/wordprocessingCanvas" xmlns:cx="http://schemas.microsoft.com/office/drawing/2014/chartex" xmlns:cx1="http://schemas.microsoft.com/office/drawing/2015/9/8/chartex" xmlns:cx2="http://schemas.microsoft.com/office/drawing/2015/10/21/chartex" xmlns:cx3="http://schemas.microsoft.com/office/drawing/2016/5/9/chartex" xmlns:cx4="http://schemas.microsoft.com/office/drawing/2016/5/10/chartex" xmlns:cx5="http://schemas.microsoft.com/office/drawing/2016/5/11/chartex" xmlns:cx6="http://schemas.microsoft.com/office/drawing/2016/5/12/chartex" xmlns:cx7="http://schemas.microsoft.com/office/drawing/2016/5/13/chartex" xmlns:cx8="http://schemas.microsoft.com/office/drawing/2016/5/14/chartex" xmlns:mc="http://schemas.openxmlformats.org/markup-compatibility/2006" xmlns:aink="http://schemas.microsoft.com/office/drawing/2016/ink" xmlns:am3d="http://schemas.microsoft.com/office/drawing/2017/model3d" xmlns:o="urn:schemas-microsoft-com:office:office" xmlns:r="http://schemas.openxmlformats.org/officeDocument/2006/relationships" xmlns:m="http://schemas.openxmlformats.org/officeDocument/2006/math" xmlns:v="urn:schemas-microsoft-com:vml" xmlns:wp14="http://schemas.microsoft.com/office/word/2010/wordprocessingDrawing" xmlns:wp="http://schemas.openxmlformats.org/drawingml/2006/wordprocessingDrawing" xmlns:w10="urn:schemas-microsoft-com:office:word" xmlns:w="http://schemas.openxmlformats.org/wordprocessingml/2006/main" xmlns:w14="http://schemas.microsoft.com/office/word/2010/wordml" xmlns:w15="http://schemas.microsoft.com/office/word/2012/wordml" xmlns:w16cid="http://schemas.microsoft.com/office/word/2016/wordml/cid" xmlns:w16se="http://schemas.microsoft.com/office/word/2015/wordml/symex" xmlns:wpg="http://schemas.microsoft.com/office/word/2010/wordprocessingGroup" xmlns:wpi="http://schemas.microsoft.com/office/word/2010/wordprocessingInk" xmlns:wne="http://schemas.microsoft.com/office/word/2006/wordml" xmlns:wps="http://schemas.microsoft.com/office/word/2010/wordprocessingShape" mc:Ignorable="w14 w15 w16se w16cid wp14">
   <w:endnote w:type="separator" w:id="-1">
     <w:p>
       <w:pPr>
@@ -15947,7 +16854,7 @@
 </file>
 
 <file path=word/footer1.xml><?xml version="1.0" encoding="utf-8"?>
-<w:ftr xmlns:wpc="http://schemas.microsoft.com/office/word/2010/wordprocessingCanvas" xmlns:cx="http://schemas.microsoft.com/office/drawing/2014/chartex" xmlns:mc="http://schemas.openxmlformats.org/markup-compatibility/2006" xmlns:o="urn:schemas-microsoft-com:office:office" xmlns:r="http://schemas.openxmlformats.org/officeDocument/2006/relationships" xmlns:m="http://schemas.openxmlformats.org/officeDocument/2006/math" xmlns:v="urn:schemas-microsoft-com:vml" xmlns:wp14="http://schemas.microsoft.com/office/word/2010/wordprocessingDrawing" xmlns:wp="http://schemas.openxmlformats.org/drawingml/2006/wordprocessingDrawing" xmlns:w10="urn:schemas-microsoft-com:office:word" xmlns:w="http://schemas.openxmlformats.org/wordprocessingml/2006/main" xmlns:w14="http://schemas.microsoft.com/office/word/2010/wordml" xmlns:w15="http://schemas.microsoft.com/office/word/2012/wordml" xmlns:w16se="http://schemas.microsoft.com/office/word/2015/wordml/symex" xmlns:wpg="http://schemas.microsoft.com/office/word/2010/wordprocessingGroup" xmlns:wpi="http://schemas.microsoft.com/office/word/2010/wordprocessingInk" xmlns:wne="http://schemas.microsoft.com/office/word/2006/wordml" xmlns:wps="http://schemas.microsoft.com/office/word/2010/wordprocessingShape" mc:Ignorable="w14 w15 w16se wp14">
+<w:ftr xmlns:wpc="http://schemas.microsoft.com/office/word/2010/wordprocessingCanvas" xmlns:cx="http://schemas.microsoft.com/office/drawing/2014/chartex" xmlns:cx1="http://schemas.microsoft.com/office/drawing/2015/9/8/chartex" xmlns:cx2="http://schemas.microsoft.com/office/drawing/2015/10/21/chartex" xmlns:cx3="http://schemas.microsoft.com/office/drawing/2016/5/9/chartex" xmlns:cx4="http://schemas.microsoft.com/office/drawing/2016/5/10/chartex" xmlns:cx5="http://schemas.microsoft.com/office/drawing/2016/5/11/chartex" xmlns:cx6="http://schemas.microsoft.com/office/drawing/2016/5/12/chartex" xmlns:cx7="http://schemas.microsoft.com/office/drawing/2016/5/13/chartex" xmlns:cx8="http://schemas.microsoft.com/office/drawing/2016/5/14/chartex" xmlns:mc="http://schemas.openxmlformats.org/markup-compatibility/2006" xmlns:aink="http://schemas.microsoft.com/office/drawing/2016/ink" xmlns:am3d="http://schemas.microsoft.com/office/drawing/2017/model3d" xmlns:o="urn:schemas-microsoft-com:office:office" xmlns:r="http://schemas.openxmlformats.org/officeDocument/2006/relationships" xmlns:m="http://schemas.openxmlformats.org/officeDocument/2006/math" xmlns:v="urn:schemas-microsoft-com:vml" xmlns:wp14="http://schemas.microsoft.com/office/word/2010/wordprocessingDrawing" xmlns:wp="http://schemas.openxmlformats.org/drawingml/2006/wordprocessingDrawing" xmlns:w10="urn:schemas-microsoft-com:office:word" xmlns:w="http://schemas.openxmlformats.org/wordprocessingml/2006/main" xmlns:w14="http://schemas.microsoft.com/office/word/2010/wordml" xmlns:w15="http://schemas.microsoft.com/office/word/2012/wordml" xmlns:w16cid="http://schemas.microsoft.com/office/word/2016/wordml/cid" xmlns:w16se="http://schemas.microsoft.com/office/word/2015/wordml/symex" xmlns:wpg="http://schemas.microsoft.com/office/word/2010/wordprocessingGroup" xmlns:wpi="http://schemas.microsoft.com/office/word/2010/wordprocessingInk" xmlns:wne="http://schemas.microsoft.com/office/word/2006/wordml" xmlns:wps="http://schemas.microsoft.com/office/word/2010/wordprocessingShape" mc:Ignorable="w14 w15 w16se w16cid wp14">
   <w:sdt>
     <w:sdtPr>
       <w:rPr>
@@ -16023,7 +16930,15 @@
             <w:bCs/>
             <w:color w:val="3D5C83" w:themeColor="background2" w:themeShade="80"/>
           </w:rPr>
-          <w:t xml:space="preserve"> | </w:t>
+          <w:t xml:space="preserve"> </w:t>
+        </w:r>
+        <w:r>
+          <w:rPr>
+            <w:b/>
+            <w:bCs/>
+            <w:color w:val="3D5C83" w:themeColor="background2" w:themeShade="80"/>
+          </w:rPr>
+          <w:t xml:space="preserve">| </w:t>
         </w:r>
         <w:r>
           <w:rPr>
@@ -16048,7 +16963,7 @@
 </file>
 
 <file path=word/footer2.xml><?xml version="1.0" encoding="utf-8"?>
-<w:ftr xmlns:wpc="http://schemas.microsoft.com/office/word/2010/wordprocessingCanvas" xmlns:cx="http://schemas.microsoft.com/office/drawing/2014/chartex" xmlns:mc="http://schemas.openxmlformats.org/markup-compatibility/2006" xmlns:o="urn:schemas-microsoft-com:office:office" xmlns:r="http://schemas.openxmlformats.org/officeDocument/2006/relationships" xmlns:m="http://schemas.openxmlformats.org/officeDocument/2006/math" xmlns:v="urn:schemas-microsoft-com:vml" xmlns:wp14="http://schemas.microsoft.com/office/word/2010/wordprocessingDrawing" xmlns:wp="http://schemas.openxmlformats.org/drawingml/2006/wordprocessingDrawing" xmlns:w10="urn:schemas-microsoft-com:office:word" xmlns:w="http://schemas.openxmlformats.org/wordprocessingml/2006/main" xmlns:w14="http://schemas.microsoft.com/office/word/2010/wordml" xmlns:w15="http://schemas.microsoft.com/office/word/2012/wordml" xmlns:w16se="http://schemas.microsoft.com/office/word/2015/wordml/symex" xmlns:wpg="http://schemas.microsoft.com/office/word/2010/wordprocessingGroup" xmlns:wpi="http://schemas.microsoft.com/office/word/2010/wordprocessingInk" xmlns:wne="http://schemas.microsoft.com/office/word/2006/wordml" xmlns:wps="http://schemas.microsoft.com/office/word/2010/wordprocessingShape" mc:Ignorable="w14 w15 w16se wp14">
+<w:ftr xmlns:wpc="http://schemas.microsoft.com/office/word/2010/wordprocessingCanvas" xmlns:cx="http://schemas.microsoft.com/office/drawing/2014/chartex" xmlns:cx1="http://schemas.microsoft.com/office/drawing/2015/9/8/chartex" xmlns:cx2="http://schemas.microsoft.com/office/drawing/2015/10/21/chartex" xmlns:cx3="http://schemas.microsoft.com/office/drawing/2016/5/9/chartex" xmlns:cx4="http://schemas.microsoft.com/office/drawing/2016/5/10/chartex" xmlns:cx5="http://schemas.microsoft.com/office/drawing/2016/5/11/chartex" xmlns:cx6="http://schemas.microsoft.com/office/drawing/2016/5/12/chartex" xmlns:cx7="http://schemas.microsoft.com/office/drawing/2016/5/13/chartex" xmlns:cx8="http://schemas.microsoft.com/office/drawing/2016/5/14/chartex" xmlns:mc="http://schemas.openxmlformats.org/markup-compatibility/2006" xmlns:aink="http://schemas.microsoft.com/office/drawing/2016/ink" xmlns:am3d="http://schemas.microsoft.com/office/drawing/2017/model3d" xmlns:o="urn:schemas-microsoft-com:office:office" xmlns:r="http://schemas.openxmlformats.org/officeDocument/2006/relationships" xmlns:m="http://schemas.openxmlformats.org/officeDocument/2006/math" xmlns:v="urn:schemas-microsoft-com:vml" xmlns:wp14="http://schemas.microsoft.com/office/word/2010/wordprocessingDrawing" xmlns:wp="http://schemas.openxmlformats.org/drawingml/2006/wordprocessingDrawing" xmlns:w10="urn:schemas-microsoft-com:office:word" xmlns:w="http://schemas.openxmlformats.org/wordprocessingml/2006/main" xmlns:w14="http://schemas.microsoft.com/office/word/2010/wordml" xmlns:w15="http://schemas.microsoft.com/office/word/2012/wordml" xmlns:w16cid="http://schemas.microsoft.com/office/word/2016/wordml/cid" xmlns:w16se="http://schemas.microsoft.com/office/word/2015/wordml/symex" xmlns:wpg="http://schemas.microsoft.com/office/word/2010/wordprocessingGroup" xmlns:wpi="http://schemas.microsoft.com/office/word/2010/wordprocessingInk" xmlns:wne="http://schemas.microsoft.com/office/word/2006/wordml" xmlns:wps="http://schemas.microsoft.com/office/word/2010/wordprocessingShape" mc:Ignorable="w14 w15 w16se w16cid wp14">
   <w:sdt>
     <w:sdtPr>
       <w:id w:val="184645454"/>
@@ -16139,7 +17054,7 @@
 </file>
 
 <file path=word/footnotes.xml><?xml version="1.0" encoding="utf-8"?>
-<w:footnotes xmlns:wpc="http://schemas.microsoft.com/office/word/2010/wordprocessingCanvas" xmlns:cx="http://schemas.microsoft.com/office/drawing/2014/chartex" xmlns:mc="http://schemas.openxmlformats.org/markup-compatibility/2006" xmlns:o="urn:schemas-microsoft-com:office:office" xmlns:r="http://schemas.openxmlformats.org/officeDocument/2006/relationships" xmlns:m="http://schemas.openxmlformats.org/officeDocument/2006/math" xmlns:v="urn:schemas-microsoft-com:vml" xmlns:wp14="http://schemas.microsoft.com/office/word/2010/wordprocessingDrawing" xmlns:wp="http://schemas.openxmlformats.org/drawingml/2006/wordprocessingDrawing" xmlns:w10="urn:schemas-microsoft-com:office:word" xmlns:w="http://schemas.openxmlformats.org/wordprocessingml/2006/main" xmlns:w14="http://schemas.microsoft.com/office/word/2010/wordml" xmlns:w15="http://schemas.microsoft.com/office/word/2012/wordml" xmlns:w16se="http://schemas.microsoft.com/office/word/2015/wordml/symex" xmlns:wpg="http://schemas.microsoft.com/office/word/2010/wordprocessingGroup" xmlns:wpi="http://schemas.microsoft.com/office/word/2010/wordprocessingInk" xmlns:wne="http://schemas.microsoft.com/office/word/2006/wordml" xmlns:wps="http://schemas.microsoft.com/office/word/2010/wordprocessingShape" mc:Ignorable="w14 w15 w16se wp14">
+<w:footnotes xmlns:wpc="http://schemas.microsoft.com/office/word/2010/wordprocessingCanvas" xmlns:cx="http://schemas.microsoft.com/office/drawing/2014/chartex" xmlns:cx1="http://schemas.microsoft.com/office/drawing/2015/9/8/chartex" xmlns:cx2="http://schemas.microsoft.com/office/drawing/2015/10/21/chartex" xmlns:cx3="http://schemas.microsoft.com/office/drawing/2016/5/9/chartex" xmlns:cx4="http://schemas.microsoft.com/office/drawing/2016/5/10/chartex" xmlns:cx5="http://schemas.microsoft.com/office/drawing/2016/5/11/chartex" xmlns:cx6="http://schemas.microsoft.com/office/drawing/2016/5/12/chartex" xmlns:cx7="http://schemas.microsoft.com/office/drawing/2016/5/13/chartex" xmlns:cx8="http://schemas.microsoft.com/office/drawing/2016/5/14/chartex" xmlns:mc="http://schemas.openxmlformats.org/markup-compatibility/2006" xmlns:aink="http://schemas.microsoft.com/office/drawing/2016/ink" xmlns:am3d="http://schemas.microsoft.com/office/drawing/2017/model3d" xmlns:o="urn:schemas-microsoft-com:office:office" xmlns:r="http://schemas.openxmlformats.org/officeDocument/2006/relationships" xmlns:m="http://schemas.openxmlformats.org/officeDocument/2006/math" xmlns:v="urn:schemas-microsoft-com:vml" xmlns:wp14="http://schemas.microsoft.com/office/word/2010/wordprocessingDrawing" xmlns:wp="http://schemas.openxmlformats.org/drawingml/2006/wordprocessingDrawing" xmlns:w10="urn:schemas-microsoft-com:office:word" xmlns:w="http://schemas.openxmlformats.org/wordprocessingml/2006/main" xmlns:w14="http://schemas.microsoft.com/office/word/2010/wordml" xmlns:w15="http://schemas.microsoft.com/office/word/2012/wordml" xmlns:w16cid="http://schemas.microsoft.com/office/word/2016/wordml/cid" xmlns:w16se="http://schemas.microsoft.com/office/word/2015/wordml/symex" xmlns:wpg="http://schemas.microsoft.com/office/word/2010/wordprocessingGroup" xmlns:wpi="http://schemas.microsoft.com/office/word/2010/wordprocessingInk" xmlns:wne="http://schemas.microsoft.com/office/word/2006/wordml" xmlns:wps="http://schemas.microsoft.com/office/word/2010/wordprocessingShape" mc:Ignorable="w14 w15 w16se w16cid wp14">
   <w:footnote w:type="separator" w:id="-1">
     <w:p>
       <w:pPr>
@@ -16164,7 +17079,7 @@
 </file>
 
 <file path=word/header1.xml><?xml version="1.0" encoding="utf-8"?>
-<w:hdr xmlns:wpc="http://schemas.microsoft.com/office/word/2010/wordprocessingCanvas" xmlns:cx="http://schemas.microsoft.com/office/drawing/2014/chartex" xmlns:mc="http://schemas.openxmlformats.org/markup-compatibility/2006" xmlns:o="urn:schemas-microsoft-com:office:office" xmlns:r="http://schemas.openxmlformats.org/officeDocument/2006/relationships" xmlns:m="http://schemas.openxmlformats.org/officeDocument/2006/math" xmlns:v="urn:schemas-microsoft-com:vml" xmlns:wp14="http://schemas.microsoft.com/office/word/2010/wordprocessingDrawing" xmlns:wp="http://schemas.openxmlformats.org/drawingml/2006/wordprocessingDrawing" xmlns:w10="urn:schemas-microsoft-com:office:word" xmlns:w="http://schemas.openxmlformats.org/wordprocessingml/2006/main" xmlns:w14="http://schemas.microsoft.com/office/word/2010/wordml" xmlns:w15="http://schemas.microsoft.com/office/word/2012/wordml" xmlns:w16se="http://schemas.microsoft.com/office/word/2015/wordml/symex" xmlns:wpg="http://schemas.microsoft.com/office/word/2010/wordprocessingGroup" xmlns:wpi="http://schemas.microsoft.com/office/word/2010/wordprocessingInk" xmlns:wne="http://schemas.microsoft.com/office/word/2006/wordml" xmlns:wps="http://schemas.microsoft.com/office/word/2010/wordprocessingShape" mc:Ignorable="w14 w15 w16se wp14">
+<w:hdr xmlns:wpc="http://schemas.microsoft.com/office/word/2010/wordprocessingCanvas" xmlns:cx="http://schemas.microsoft.com/office/drawing/2014/chartex" xmlns:cx1="http://schemas.microsoft.com/office/drawing/2015/9/8/chartex" xmlns:cx2="http://schemas.microsoft.com/office/drawing/2015/10/21/chartex" xmlns:cx3="http://schemas.microsoft.com/office/drawing/2016/5/9/chartex" xmlns:cx4="http://schemas.microsoft.com/office/drawing/2016/5/10/chartex" xmlns:cx5="http://schemas.microsoft.com/office/drawing/2016/5/11/chartex" xmlns:cx6="http://schemas.microsoft.com/office/drawing/2016/5/12/chartex" xmlns:cx7="http://schemas.microsoft.com/office/drawing/2016/5/13/chartex" xmlns:cx8="http://schemas.microsoft.com/office/drawing/2016/5/14/chartex" xmlns:mc="http://schemas.openxmlformats.org/markup-compatibility/2006" xmlns:aink="http://schemas.microsoft.com/office/drawing/2016/ink" xmlns:am3d="http://schemas.microsoft.com/office/drawing/2017/model3d" xmlns:o="urn:schemas-microsoft-com:office:office" xmlns:r="http://schemas.openxmlformats.org/officeDocument/2006/relationships" xmlns:m="http://schemas.openxmlformats.org/officeDocument/2006/math" xmlns:v="urn:schemas-microsoft-com:vml" xmlns:wp14="http://schemas.microsoft.com/office/word/2010/wordprocessingDrawing" xmlns:wp="http://schemas.openxmlformats.org/drawingml/2006/wordprocessingDrawing" xmlns:w10="urn:schemas-microsoft-com:office:word" xmlns:w="http://schemas.openxmlformats.org/wordprocessingml/2006/main" xmlns:w14="http://schemas.microsoft.com/office/word/2010/wordml" xmlns:w15="http://schemas.microsoft.com/office/word/2012/wordml" xmlns:w16cid="http://schemas.microsoft.com/office/word/2016/wordml/cid" xmlns:w16se="http://schemas.microsoft.com/office/word/2015/wordml/symex" xmlns:wpg="http://schemas.microsoft.com/office/word/2010/wordprocessingGroup" xmlns:wpi="http://schemas.microsoft.com/office/word/2010/wordprocessingInk" xmlns:wne="http://schemas.microsoft.com/office/word/2006/wordml" xmlns:wps="http://schemas.microsoft.com/office/word/2010/wordprocessingShape" mc:Ignorable="w14 w15 w16se w16cid wp14">
   <w:p>
     <w:pPr>
       <w:pStyle w:val="Header"/>
@@ -16234,7 +17149,7 @@
             </wp:anchor>
           </w:drawing>
         </mc:Choice>
-        <mc:Fallback xmlns:mv="urn:schemas-microsoft-com:mac:vml" xmlns:mo="http://schemas.microsoft.com/office/mac/office/2008/main" xmlns:w16cid="http://schemas.microsoft.com/office/word/2016/wordml/cid" xmlns:am3d="http://schemas.microsoft.com/office/drawing/2017/model3d" xmlns:aink="http://schemas.microsoft.com/office/drawing/2016/ink" xmlns:cx8="http://schemas.microsoft.com/office/drawing/2016/5/14/chartex" xmlns:cx7="http://schemas.microsoft.com/office/drawing/2016/5/13/chartex" xmlns:cx6="http://schemas.microsoft.com/office/drawing/2016/5/12/chartex" xmlns:cx5="http://schemas.microsoft.com/office/drawing/2016/5/11/chartex" xmlns:cx4="http://schemas.microsoft.com/office/drawing/2016/5/10/chartex" xmlns:cx3="http://schemas.microsoft.com/office/drawing/2016/5/9/chartex" xmlns:cx2="http://schemas.microsoft.com/office/drawing/2015/10/21/chartex" xmlns:cx1="http://schemas.microsoft.com/office/drawing/2015/9/8/chartex">
+        <mc:Fallback xmlns:mo="http://schemas.microsoft.com/office/mac/office/2008/main" xmlns:mv="urn:schemas-microsoft-com:mac:vml">
           <w:pict>
             <v:line w14:anchorId="543D4432" id="Straight Connector 12" o:spid="_x0000_s1026" style="position:absolute;flip:y;z-index:251660288;visibility:visible;mso-wrap-style:square;mso-wrap-distance-left:9pt;mso-wrap-distance-top:0;mso-wrap-distance-right:9pt;mso-wrap-distance-bottom:0;mso-position-horizontal:absolute;mso-position-horizontal-relative:text;mso-position-vertical:absolute;mso-position-vertical-relative:text" from="-30.75pt,23.8pt" to="509.25pt,24.55pt" o:gfxdata="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" strokecolor="#0d649e [1924]"/>
           </w:pict>
@@ -16302,7 +17217,7 @@
 </file>
 
 <file path=word/header2.xml><?xml version="1.0" encoding="utf-8"?>
-<w:hdr xmlns:wpc="http://schemas.microsoft.com/office/word/2010/wordprocessingCanvas" xmlns:cx="http://schemas.microsoft.com/office/drawing/2014/chartex" xmlns:mc="http://schemas.openxmlformats.org/markup-compatibility/2006" xmlns:o="urn:schemas-microsoft-com:office:office" xmlns:r="http://schemas.openxmlformats.org/officeDocument/2006/relationships" xmlns:m="http://schemas.openxmlformats.org/officeDocument/2006/math" xmlns:v="urn:schemas-microsoft-com:vml" xmlns:wp14="http://schemas.microsoft.com/office/word/2010/wordprocessingDrawing" xmlns:wp="http://schemas.openxmlformats.org/drawingml/2006/wordprocessingDrawing" xmlns:w10="urn:schemas-microsoft-com:office:word" xmlns:w="http://schemas.openxmlformats.org/wordprocessingml/2006/main" xmlns:w14="http://schemas.microsoft.com/office/word/2010/wordml" xmlns:w15="http://schemas.microsoft.com/office/word/2012/wordml" xmlns:w16se="http://schemas.microsoft.com/office/word/2015/wordml/symex" xmlns:wpg="http://schemas.microsoft.com/office/word/2010/wordprocessingGroup" xmlns:wpi="http://schemas.microsoft.com/office/word/2010/wordprocessingInk" xmlns:wne="http://schemas.microsoft.com/office/word/2006/wordml" xmlns:wps="http://schemas.microsoft.com/office/word/2010/wordprocessingShape" mc:Ignorable="w14 w15 w16se wp14">
+<w:hdr xmlns:wpc="http://schemas.microsoft.com/office/word/2010/wordprocessingCanvas" xmlns:cx="http://schemas.microsoft.com/office/drawing/2014/chartex" xmlns:cx1="http://schemas.microsoft.com/office/drawing/2015/9/8/chartex" xmlns:cx2="http://schemas.microsoft.com/office/drawing/2015/10/21/chartex" xmlns:cx3="http://schemas.microsoft.com/office/drawing/2016/5/9/chartex" xmlns:cx4="http://schemas.microsoft.com/office/drawing/2016/5/10/chartex" xmlns:cx5="http://schemas.microsoft.com/office/drawing/2016/5/11/chartex" xmlns:cx6="http://schemas.microsoft.com/office/drawing/2016/5/12/chartex" xmlns:cx7="http://schemas.microsoft.com/office/drawing/2016/5/13/chartex" xmlns:cx8="http://schemas.microsoft.com/office/drawing/2016/5/14/chartex" xmlns:mc="http://schemas.openxmlformats.org/markup-compatibility/2006" xmlns:aink="http://schemas.microsoft.com/office/drawing/2016/ink" xmlns:am3d="http://schemas.microsoft.com/office/drawing/2017/model3d" xmlns:o="urn:schemas-microsoft-com:office:office" xmlns:r="http://schemas.openxmlformats.org/officeDocument/2006/relationships" xmlns:m="http://schemas.openxmlformats.org/officeDocument/2006/math" xmlns:v="urn:schemas-microsoft-com:vml" xmlns:wp14="http://schemas.microsoft.com/office/word/2010/wordprocessingDrawing" xmlns:wp="http://schemas.openxmlformats.org/drawingml/2006/wordprocessingDrawing" xmlns:w10="urn:schemas-microsoft-com:office:word" xmlns:w="http://schemas.openxmlformats.org/wordprocessingml/2006/main" xmlns:w14="http://schemas.microsoft.com/office/word/2010/wordml" xmlns:w15="http://schemas.microsoft.com/office/word/2012/wordml" xmlns:w16cid="http://schemas.microsoft.com/office/word/2016/wordml/cid" xmlns:w16se="http://schemas.microsoft.com/office/word/2015/wordml/symex" xmlns:wpg="http://schemas.microsoft.com/office/word/2010/wordprocessingGroup" xmlns:wpi="http://schemas.microsoft.com/office/word/2010/wordprocessingInk" xmlns:wne="http://schemas.microsoft.com/office/word/2006/wordml" xmlns:wps="http://schemas.microsoft.com/office/word/2010/wordprocessingShape" mc:Ignorable="w14 w15 w16se w16cid wp14">
   <w:p>
     <w:pPr>
       <w:pStyle w:val="Header"/>
@@ -16408,7 +17323,7 @@
             </wp:anchor>
           </w:drawing>
         </mc:Choice>
-        <mc:Fallback xmlns:mv="urn:schemas-microsoft-com:mac:vml" xmlns:mo="http://schemas.microsoft.com/office/mac/office/2008/main" xmlns:w16cid="http://schemas.microsoft.com/office/word/2016/wordml/cid" xmlns:am3d="http://schemas.microsoft.com/office/drawing/2017/model3d" xmlns:aink="http://schemas.microsoft.com/office/drawing/2016/ink" xmlns:cx8="http://schemas.microsoft.com/office/drawing/2016/5/14/chartex" xmlns:cx7="http://schemas.microsoft.com/office/drawing/2016/5/13/chartex" xmlns:cx6="http://schemas.microsoft.com/office/drawing/2016/5/12/chartex" xmlns:cx5="http://schemas.microsoft.com/office/drawing/2016/5/11/chartex" xmlns:cx4="http://schemas.microsoft.com/office/drawing/2016/5/10/chartex" xmlns:cx3="http://schemas.microsoft.com/office/drawing/2016/5/9/chartex" xmlns:cx2="http://schemas.microsoft.com/office/drawing/2015/10/21/chartex" xmlns:cx1="http://schemas.microsoft.com/office/drawing/2015/9/8/chartex">
+        <mc:Fallback xmlns:mo="http://schemas.microsoft.com/office/mac/office/2008/main" xmlns:mv="urn:schemas-microsoft-com:mac:vml">
           <w:pict>
             <v:line w14:anchorId="2D9C79D0" id="Straight Connector 1" o:spid="_x0000_s1026" style="position:absolute;flip:y;z-index:251659264;visibility:visible;mso-wrap-style:square;mso-width-percent:0;mso-height-percent:0;mso-wrap-distance-left:9pt;mso-wrap-distance-top:0;mso-wrap-distance-right:9pt;mso-wrap-distance-bottom:0;mso-position-horizontal:absolute;mso-position-horizontal-relative:text;mso-position-vertical:absolute;mso-position-vertical-relative:text;mso-width-percent:0;mso-height-percent:0;mso-width-relative:margin;mso-height-relative:margin" from="-5.6pt,13pt" to="493.7pt,13pt" o:gfxdata="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" strokecolor="#3d5b82 [1614]"/>
           </w:pict>
@@ -16434,7 +17349,7 @@
 </file>
 
 <file path=word/numbering.xml><?xml version="1.0" encoding="utf-8"?>
-<w:numbering xmlns:wpc="http://schemas.microsoft.com/office/word/2010/wordprocessingCanvas" xmlns:cx="http://schemas.microsoft.com/office/drawing/2014/chartex" xmlns:mc="http://schemas.openxmlformats.org/markup-compatibility/2006" xmlns:o="urn:schemas-microsoft-com:office:office" xmlns:r="http://schemas.openxmlformats.org/officeDocument/2006/relationships" xmlns:m="http://schemas.openxmlformats.org/officeDocument/2006/math" xmlns:v="urn:schemas-microsoft-com:vml" xmlns:wp14="http://schemas.microsoft.com/office/word/2010/wordprocessingDrawing" xmlns:wp="http://schemas.openxmlformats.org/drawingml/2006/wordprocessingDrawing" xmlns:w10="urn:schemas-microsoft-com:office:word" xmlns:w="http://schemas.openxmlformats.org/wordprocessingml/2006/main" xmlns:w14="http://schemas.microsoft.com/office/word/2010/wordml" xmlns:w15="http://schemas.microsoft.com/office/word/2012/wordml" xmlns:w16se="http://schemas.microsoft.com/office/word/2015/wordml/symex" xmlns:wpg="http://schemas.microsoft.com/office/word/2010/wordprocessingGroup" xmlns:wpi="http://schemas.microsoft.com/office/word/2010/wordprocessingInk" xmlns:wne="http://schemas.microsoft.com/office/word/2006/wordml" xmlns:wps="http://schemas.microsoft.com/office/word/2010/wordprocessingShape" mc:Ignorable="w14 w15 w16se wp14">
+<w:numbering xmlns:wpc="http://schemas.microsoft.com/office/word/2010/wordprocessingCanvas" xmlns:cx="http://schemas.microsoft.com/office/drawing/2014/chartex" xmlns:cx1="http://schemas.microsoft.com/office/drawing/2015/9/8/chartex" xmlns:cx2="http://schemas.microsoft.com/office/drawing/2015/10/21/chartex" xmlns:cx3="http://schemas.microsoft.com/office/drawing/2016/5/9/chartex" xmlns:cx4="http://schemas.microsoft.com/office/drawing/2016/5/10/chartex" xmlns:cx5="http://schemas.microsoft.com/office/drawing/2016/5/11/chartex" xmlns:cx6="http://schemas.microsoft.com/office/drawing/2016/5/12/chartex" xmlns:cx7="http://schemas.microsoft.com/office/drawing/2016/5/13/chartex" xmlns:cx8="http://schemas.microsoft.com/office/drawing/2016/5/14/chartex" xmlns:mc="http://schemas.openxmlformats.org/markup-compatibility/2006" xmlns:aink="http://schemas.microsoft.com/office/drawing/2016/ink" xmlns:am3d="http://schemas.microsoft.com/office/drawing/2017/model3d" xmlns:o="urn:schemas-microsoft-com:office:office" xmlns:r="http://schemas.openxmlformats.org/officeDocument/2006/relationships" xmlns:m="http://schemas.openxmlformats.org/officeDocument/2006/math" xmlns:v="urn:schemas-microsoft-com:vml" xmlns:wp14="http://schemas.microsoft.com/office/word/2010/wordprocessingDrawing" xmlns:wp="http://schemas.openxmlformats.org/drawingml/2006/wordprocessingDrawing" xmlns:w10="urn:schemas-microsoft-com:office:word" xmlns:w="http://schemas.openxmlformats.org/wordprocessingml/2006/main" xmlns:w14="http://schemas.microsoft.com/office/word/2010/wordml" xmlns:w15="http://schemas.microsoft.com/office/word/2012/wordml" xmlns:w16cid="http://schemas.microsoft.com/office/word/2016/wordml/cid" xmlns:w16se="http://schemas.microsoft.com/office/word/2015/wordml/symex" xmlns:wpg="http://schemas.microsoft.com/office/word/2010/wordprocessingGroup" xmlns:wpi="http://schemas.microsoft.com/office/word/2010/wordprocessingInk" xmlns:wne="http://schemas.microsoft.com/office/word/2006/wordml" xmlns:wps="http://schemas.microsoft.com/office/word/2010/wordprocessingShape" mc:Ignorable="w14 w15 w16se w16cid wp14">
   <w:numPicBullet w:numPicBulletId="0">
     <w:pict>
       <v:shapetype id="_x0000_t75" coordsize="21600,21600" o:spt="75" o:preferrelative="t" path="m@4@5l@4@11@9@11@9@5xe" filled="f" stroked="f">
@@ -16456,7 +17371,7 @@
         <v:path o:extrusionok="f" gradientshapeok="t" o:connecttype="rect"/>
         <o:lock v:ext="edit" aspectratio="t"/>
       </v:shapetype>
-      <v:shape id="_x0000_i1057" type="#_x0000_t75" style="width:11.4pt;height:11.4pt" o:bullet="t">
+      <v:shape id="_x0000_i1030" type="#_x0000_t75" style="width:11.25pt;height:11.25pt" o:bullet="t">
         <v:imagedata r:id="rId1" o:title="Word Work File L_105213091"/>
       </v:shape>
     </w:pict>
@@ -20565,7 +21480,7 @@
 </file>
 
 <file path=word/styles.xml><?xml version="1.0" encoding="utf-8"?>
-<w:styles xmlns:mc="http://schemas.openxmlformats.org/markup-compatibility/2006" xmlns:r="http://schemas.openxmlformats.org/officeDocument/2006/relationships" xmlns:w="http://schemas.openxmlformats.org/wordprocessingml/2006/main" xmlns:w14="http://schemas.microsoft.com/office/word/2010/wordml" xmlns:w15="http://schemas.microsoft.com/office/word/2012/wordml" xmlns:w16se="http://schemas.microsoft.com/office/word/2015/wordml/symex" mc:Ignorable="w14 w15 w16se">
+<w:styles xmlns:mc="http://schemas.openxmlformats.org/markup-compatibility/2006" xmlns:r="http://schemas.openxmlformats.org/officeDocument/2006/relationships" xmlns:w="http://schemas.openxmlformats.org/wordprocessingml/2006/main" xmlns:w14="http://schemas.microsoft.com/office/word/2010/wordml" xmlns:w15="http://schemas.microsoft.com/office/word/2012/wordml" xmlns:w16cid="http://schemas.microsoft.com/office/word/2016/wordml/cid" xmlns:w16se="http://schemas.microsoft.com/office/word/2015/wordml/symex" mc:Ignorable="w14 w15 w16se w16cid">
   <w:docDefaults>
     <w:rPrDefault>
       <w:rPr>
@@ -20581,7 +21496,7 @@
       </w:pPr>
     </w:pPrDefault>
   </w:docDefaults>
-  <w:latentStyles w:defLockedState="0" w:defUIPriority="99" w:defSemiHidden="0" w:defUnhideWhenUsed="0" w:defQFormat="0" w:count="371">
+  <w:latentStyles w:defLockedState="0" w:defUIPriority="99" w:defSemiHidden="0" w:defUnhideWhenUsed="0" w:defQFormat="0" w:count="376">
     <w:lsdException w:name="Normal" w:uiPriority="0" w:qFormat="1"/>
     <w:lsdException w:name="heading 1" w:uiPriority="9" w:qFormat="1"/>
     <w:lsdException w:name="heading 2" w:semiHidden="1" w:uiPriority="9" w:unhideWhenUsed="1" w:qFormat="1"/>
@@ -20687,7 +21602,6 @@
     <w:lsdException w:name="HTML Sample" w:semiHidden="1" w:unhideWhenUsed="1"/>
     <w:lsdException w:name="HTML Typewriter" w:semiHidden="1" w:unhideWhenUsed="1"/>
     <w:lsdException w:name="HTML Variable" w:semiHidden="1" w:unhideWhenUsed="1"/>
-    <w:lsdException w:name="Normal Table" w:semiHidden="1" w:unhideWhenUsed="1"/>
     <w:lsdException w:name="annotation subject" w:semiHidden="1" w:unhideWhenUsed="1"/>
     <w:lsdException w:name="No List" w:semiHidden="1" w:unhideWhenUsed="1"/>
     <w:lsdException w:name="Outline List 1" w:semiHidden="1" w:unhideWhenUsed="1"/>
@@ -20730,11 +21644,8 @@
     <w:lsdException w:name="Table Contemporary" w:semiHidden="1" w:unhideWhenUsed="1"/>
     <w:lsdException w:name="Table Elegant" w:semiHidden="1" w:unhideWhenUsed="1"/>
     <w:lsdException w:name="Table Professional" w:semiHidden="1" w:unhideWhenUsed="1"/>
-    <w:lsdException w:name="Table Subtle 1" w:semiHidden="1" w:unhideWhenUsed="1"/>
     <w:lsdException w:name="Table Subtle 2" w:semiHidden="1" w:unhideWhenUsed="1"/>
     <w:lsdException w:name="Table Web 1" w:semiHidden="1" w:unhideWhenUsed="1"/>
-    <w:lsdException w:name="Table Web 2" w:semiHidden="1" w:unhideWhenUsed="1"/>
-    <w:lsdException w:name="Table Web 3" w:semiHidden="1" w:unhideWhenUsed="1"/>
     <w:lsdException w:name="Balloon Text" w:semiHidden="1" w:unhideWhenUsed="1"/>
     <w:lsdException w:name="Table Grid" w:uiPriority="39"/>
     <w:lsdException w:name="Table Theme" w:semiHidden="1" w:unhideWhenUsed="1"/>
@@ -20953,6 +21864,11 @@
     <w:lsdException w:name="List Table 5 Dark Accent 6" w:uiPriority="50"/>
     <w:lsdException w:name="List Table 6 Colorful Accent 6" w:uiPriority="51"/>
     <w:lsdException w:name="List Table 7 Colorful Accent 6" w:uiPriority="52"/>
+    <w:lsdException w:name="Mention" w:semiHidden="1" w:unhideWhenUsed="1"/>
+    <w:lsdException w:name="Smart Hyperlink" w:semiHidden="1" w:unhideWhenUsed="1"/>
+    <w:lsdException w:name="Hashtag" w:semiHidden="1" w:unhideWhenUsed="1"/>
+    <w:lsdException w:name="Unresolved Mention" w:semiHidden="1" w:unhideWhenUsed="1"/>
+    <w:lsdException w:name="Smart Link" w:semiHidden="1" w:unhideWhenUsed="1"/>
   </w:latentStyles>
   <w:style w:type="paragraph" w:default="1" w:styleId="Normal">
     <w:name w:val="Normal"/>
@@ -22226,7 +23142,7 @@
 </file>
 
 <file path=customXml/itemProps1.xml><?xml version="1.0" encoding="utf-8"?>
-<ds:datastoreItem xmlns:ds="http://schemas.openxmlformats.org/officeDocument/2006/customXml" ds:itemID="{8630012F-506A-46D0-9C98-55FABB295A39}">
+<ds:datastoreItem xmlns:ds="http://schemas.openxmlformats.org/officeDocument/2006/customXml" ds:itemID="{310A3516-9605-4528-91B6-304FABA3BECF}">
   <ds:schemaRefs>
     <ds:schemaRef ds:uri="http://schemas.openxmlformats.org/officeDocument/2006/bibliography"/>
   </ds:schemaRefs>

</xml_diff>